<commit_message>
Arena Ex.1 and Ex.2
</commit_message>
<xml_diff>
--- a/model/production/报告.docx
+++ b/model/production/报告.docx
@@ -4,34 +4,43 @@
   <w:body>
     <w:p>
       <w:pPr>
-        <w:rPr>
-          <w:rFonts w:ascii="Times New Roman" w:hAnsi="Times New Roman" w:cs="Times New Roman"/>
-        </w:rPr>
-      </w:pPr>
-      <w:r>
-        <w:rPr>
-          <w:rFonts w:ascii="Times New Roman" w:hAnsi="Times New Roman" w:cs="Times New Roman"/>
+        <w:jc w:val="center"/>
+        <w:rPr>
+          <w:rFonts w:ascii="Times New Roman" w:hAnsi="Times New Roman" w:cs="Times New Roman"/>
+          <w:sz w:val="44"/>
+          <w:szCs w:val="44"/>
+        </w:rPr>
+      </w:pPr>
+      <w:r>
+        <w:rPr>
+          <w:rFonts w:ascii="Times New Roman" w:hAnsi="Times New Roman" w:cs="Times New Roman"/>
+          <w:sz w:val="44"/>
+          <w:szCs w:val="44"/>
         </w:rPr>
         <w:t>发动机支架装配线平衡问题报告</w:t>
       </w:r>
     </w:p>
     <w:p>
       <w:pPr>
-        <w:rPr>
-          <w:rFonts w:ascii="Times New Roman" w:hAnsi="Times New Roman" w:cs="Times New Roman"/>
-        </w:rPr>
-      </w:pPr>
-      <w:r>
-        <w:rPr>
-          <w:rFonts w:ascii="Times New Roman" w:hAnsi="Times New Roman" w:cs="Times New Roman"/>
-        </w:rPr>
-        <w:t xml:space="preserve">1. </w:t>
-      </w:r>
-      <w:r>
-        <w:rPr>
-          <w:rFonts w:ascii="Times New Roman" w:hAnsi="Times New Roman" w:cs="Times New Roman"/>
-        </w:rPr>
-        <w:t>引言</w:t>
+        <w:jc w:val="center"/>
+        <w:rPr>
+          <w:rFonts w:ascii="Times New Roman" w:hAnsi="Times New Roman" w:cs="Times New Roman" w:hint="eastAsia"/>
+          <w:szCs w:val="22"/>
+        </w:rPr>
+      </w:pPr>
+      <w:r>
+        <w:rPr>
+          <w:rFonts w:ascii="Times New Roman" w:hAnsi="Times New Roman" w:cs="Times New Roman" w:hint="eastAsia"/>
+          <w:szCs w:val="22"/>
+        </w:rPr>
+        <w:t xml:space="preserve">2251912 </w:t>
+      </w:r>
+      <w:r>
+        <w:rPr>
+          <w:rFonts w:ascii="Times New Roman" w:hAnsi="Times New Roman" w:cs="Times New Roman" w:hint="eastAsia"/>
+          <w:szCs w:val="22"/>
+        </w:rPr>
+        <w:t>潘世维</w:t>
       </w:r>
     </w:p>
     <w:p>
@@ -44,6 +53,25 @@
         <w:rPr>
           <w:rFonts w:ascii="Times New Roman" w:hAnsi="Times New Roman" w:cs="Times New Roman"/>
         </w:rPr>
+        <w:t xml:space="preserve">1. </w:t>
+      </w:r>
+      <w:r>
+        <w:rPr>
+          <w:rFonts w:ascii="Times New Roman" w:hAnsi="Times New Roman" w:cs="Times New Roman"/>
+        </w:rPr>
+        <w:t>引言</w:t>
+      </w:r>
+    </w:p>
+    <w:p>
+      <w:pPr>
+        <w:rPr>
+          <w:rFonts w:ascii="Times New Roman" w:hAnsi="Times New Roman" w:cs="Times New Roman"/>
+        </w:rPr>
+      </w:pPr>
+      <w:r>
+        <w:rPr>
+          <w:rFonts w:ascii="Times New Roman" w:hAnsi="Times New Roman" w:cs="Times New Roman"/>
+        </w:rPr>
         <w:t>本报告针对某企业发动机支架装配线的平衡优化问题，运用分级</w:t>
       </w:r>
       <w:proofErr w:type="gramStart"/>
@@ -70,13 +98,25 @@
         <w:rPr>
           <w:rFonts w:ascii="Times New Roman" w:hAnsi="Times New Roman" w:cs="Times New Roman"/>
         </w:rPr>
-        <w:t>）和莫迪</w:t>
-      </w:r>
-      <w:r>
-        <w:rPr>
-          <w:rFonts w:ascii="Times New Roman" w:hAnsi="Times New Roman" w:cs="Times New Roman"/>
-        </w:rPr>
-        <w:t>-</w:t>
+        <w:t>）</w:t>
+      </w:r>
+      <w:r>
+        <w:rPr>
+          <w:rFonts w:ascii="Times New Roman" w:hAnsi="Times New Roman" w:cs="Times New Roman" w:hint="eastAsia"/>
+        </w:rPr>
+        <w:t>与</w:t>
+      </w:r>
+      <w:r>
+        <w:rPr>
+          <w:rFonts w:ascii="Times New Roman" w:hAnsi="Times New Roman" w:cs="Times New Roman"/>
+        </w:rPr>
+        <w:t>莫迪</w:t>
+      </w:r>
+      <w:r>
+        <w:rPr>
+          <w:rFonts w:ascii="Times New Roman" w:hAnsi="Times New Roman" w:cs="Times New Roman" w:hint="eastAsia"/>
+        </w:rPr>
+        <w:t>和</w:t>
       </w:r>
       <w:r>
         <w:rPr>
@@ -584,6 +624,260 @@
           <w:rFonts w:ascii="Times New Roman" w:hAnsi="Times New Roman" w:cs="Times New Roman"/>
         </w:rPr>
         <w:t>输出工位分配方案。</w:t>
+      </w:r>
+    </w:p>
+    <w:p>
+      <w:pPr>
+        <w:rPr>
+          <w:rFonts w:ascii="Times New Roman" w:hAnsi="Times New Roman" w:cs="Times New Roman"/>
+        </w:rPr>
+      </w:pPr>
+      <w:r>
+        <w:rPr>
+          <w:rFonts w:ascii="Times New Roman" w:hAnsi="Times New Roman" w:cs="Times New Roman"/>
+        </w:rPr>
+        <w:t xml:space="preserve">3.3 </w:t>
+      </w:r>
+      <w:r>
+        <w:rPr>
+          <w:rFonts w:ascii="Times New Roman" w:hAnsi="Times New Roman" w:cs="Times New Roman"/>
+        </w:rPr>
+        <w:t>莫迪</w:t>
+      </w:r>
+      <w:r>
+        <w:rPr>
+          <w:rFonts w:ascii="Times New Roman" w:hAnsi="Times New Roman" w:cs="Times New Roman"/>
+        </w:rPr>
+        <w:t>-</w:t>
+      </w:r>
+      <w:r>
+        <w:rPr>
+          <w:rFonts w:ascii="Times New Roman" w:hAnsi="Times New Roman" w:cs="Times New Roman"/>
+        </w:rPr>
+        <w:t>杨法（</w:t>
+      </w:r>
+      <w:r>
+        <w:rPr>
+          <w:rFonts w:ascii="Times New Roman" w:hAnsi="Times New Roman" w:cs="Times New Roman" w:hint="eastAsia"/>
+        </w:rPr>
+        <w:t>M</w:t>
+      </w:r>
+      <w:r>
+        <w:rPr>
+          <w:rFonts w:ascii="Times New Roman" w:hAnsi="Times New Roman" w:cs="Times New Roman" w:hint="eastAsia"/>
+        </w:rPr>
+        <w:t>oodie</w:t>
+      </w:r>
+      <w:r>
+        <w:rPr>
+          <w:rFonts w:ascii="Times New Roman" w:hAnsi="Times New Roman" w:cs="Times New Roman"/>
+        </w:rPr>
+        <w:t xml:space="preserve"> </w:t>
+      </w:r>
+      <w:r>
+        <w:rPr>
+          <w:rFonts w:ascii="Times New Roman" w:hAnsi="Times New Roman" w:cs="Times New Roman"/>
+        </w:rPr>
+        <w:t>&amp; Young</w:t>
+      </w:r>
+      <w:r>
+        <w:rPr>
+          <w:rFonts w:ascii="Times New Roman" w:hAnsi="Times New Roman" w:cs="Times New Roman"/>
+        </w:rPr>
+        <w:t>）</w:t>
+      </w:r>
+    </w:p>
+    <w:p>
+      <w:pPr>
+        <w:numPr>
+          <w:ilvl w:val="0"/>
+          <w:numId w:val="3"/>
+        </w:numPr>
+        <w:rPr>
+          <w:rFonts w:ascii="Times New Roman" w:hAnsi="Times New Roman" w:cs="Times New Roman"/>
+        </w:rPr>
+      </w:pPr>
+      <w:r>
+        <w:rPr>
+          <w:rFonts w:ascii="Times New Roman" w:hAnsi="Times New Roman" w:cs="Times New Roman"/>
+        </w:rPr>
+        <w:t>初始化任务分配，确保任务</w:t>
+      </w:r>
+      <w:proofErr w:type="gramStart"/>
+      <w:r>
+        <w:rPr>
+          <w:rFonts w:ascii="Times New Roman" w:hAnsi="Times New Roman" w:cs="Times New Roman"/>
+        </w:rPr>
+        <w:t>的紧前约束满足</w:t>
+      </w:r>
+      <w:proofErr w:type="gramEnd"/>
+      <w:r>
+        <w:rPr>
+          <w:rFonts w:ascii="Times New Roman" w:hAnsi="Times New Roman" w:cs="Times New Roman"/>
+        </w:rPr>
+        <w:t>。</w:t>
+      </w:r>
+    </w:p>
+    <w:p>
+      <w:pPr>
+        <w:numPr>
+          <w:ilvl w:val="0"/>
+          <w:numId w:val="3"/>
+        </w:numPr>
+        <w:rPr>
+          <w:rFonts w:ascii="Times New Roman" w:hAnsi="Times New Roman" w:cs="Times New Roman"/>
+        </w:rPr>
+      </w:pPr>
+      <w:r>
+        <w:rPr>
+          <w:rFonts w:ascii="Times New Roman" w:hAnsi="Times New Roman" w:cs="Times New Roman"/>
+        </w:rPr>
+        <w:t>计算每个工位的任务时间，确定最大和最小时间工位。</w:t>
+      </w:r>
+    </w:p>
+    <w:p>
+      <w:pPr>
+        <w:numPr>
+          <w:ilvl w:val="0"/>
+          <w:numId w:val="3"/>
+        </w:numPr>
+        <w:rPr>
+          <w:rFonts w:ascii="Times New Roman" w:hAnsi="Times New Roman" w:cs="Times New Roman"/>
+        </w:rPr>
+      </w:pPr>
+      <w:r>
+        <w:rPr>
+          <w:rFonts w:ascii="Times New Roman" w:hAnsi="Times New Roman" w:cs="Times New Roman"/>
+        </w:rPr>
+        <w:t>进行任务转移（</w:t>
+      </w:r>
+      <w:r>
+        <w:rPr>
+          <w:rFonts w:ascii="Times New Roman" w:hAnsi="Times New Roman" w:cs="Times New Roman"/>
+        </w:rPr>
+        <w:t>Transfer</w:t>
+      </w:r>
+      <w:r>
+        <w:rPr>
+          <w:rFonts w:ascii="Times New Roman" w:hAnsi="Times New Roman" w:cs="Times New Roman"/>
+        </w:rPr>
+        <w:t>）或交换（</w:t>
+      </w:r>
+      <w:r>
+        <w:rPr>
+          <w:rFonts w:ascii="Times New Roman" w:hAnsi="Times New Roman" w:cs="Times New Roman"/>
+        </w:rPr>
+        <w:t>Trade</w:t>
+      </w:r>
+      <w:r>
+        <w:rPr>
+          <w:rFonts w:ascii="Times New Roman" w:hAnsi="Times New Roman" w:cs="Times New Roman"/>
+        </w:rPr>
+        <w:t>），以减少工位之间的不平衡。</w:t>
+      </w:r>
+    </w:p>
+    <w:p>
+      <w:pPr>
+        <w:numPr>
+          <w:ilvl w:val="0"/>
+          <w:numId w:val="3"/>
+        </w:numPr>
+        <w:rPr>
+          <w:rFonts w:ascii="Times New Roman" w:hAnsi="Times New Roman" w:cs="Times New Roman"/>
+        </w:rPr>
+      </w:pPr>
+      <w:r>
+        <w:rPr>
+          <w:rFonts w:ascii="Times New Roman" w:hAnsi="Times New Roman" w:cs="Times New Roman"/>
+        </w:rPr>
+        <w:lastRenderedPageBreak/>
+        <w:t>迭代优化，直至工位时间接近均衡。</w:t>
+      </w:r>
+    </w:p>
+    <w:p>
+      <w:pPr>
+        <w:numPr>
+          <w:ilvl w:val="0"/>
+          <w:numId w:val="3"/>
+        </w:numPr>
+        <w:rPr>
+          <w:rFonts w:ascii="Times New Roman" w:hAnsi="Times New Roman" w:cs="Times New Roman"/>
+        </w:rPr>
+      </w:pPr>
+      <w:r>
+        <w:rPr>
+          <w:rFonts w:ascii="Times New Roman" w:hAnsi="Times New Roman" w:cs="Times New Roman"/>
+        </w:rPr>
+        <w:t>计算最终平衡率和平滑指数（</w:t>
+      </w:r>
+      <w:r>
+        <w:rPr>
+          <w:rFonts w:ascii="Times New Roman" w:hAnsi="Times New Roman" w:cs="Times New Roman"/>
+        </w:rPr>
+        <w:t>SI</w:t>
+      </w:r>
+      <w:r>
+        <w:rPr>
+          <w:rFonts w:ascii="Times New Roman" w:hAnsi="Times New Roman" w:cs="Times New Roman"/>
+        </w:rPr>
+        <w:t>）。</w:t>
+      </w:r>
+    </w:p>
+    <w:p>
+      <w:pPr>
+        <w:rPr>
+          <w:rFonts w:ascii="Times New Roman" w:hAnsi="Times New Roman" w:cs="Times New Roman" w:hint="eastAsia"/>
+        </w:rPr>
+      </w:pPr>
+    </w:p>
+    <w:p>
+      <w:pPr>
+        <w:rPr>
+          <w:rFonts w:ascii="Times New Roman" w:hAnsi="Times New Roman" w:cs="Times New Roman"/>
+        </w:rPr>
+      </w:pPr>
+      <w:r>
+        <w:rPr>
+          <w:rFonts w:ascii="Times New Roman" w:hAnsi="Times New Roman" w:cs="Times New Roman"/>
+        </w:rPr>
+        <w:t xml:space="preserve">4. </w:t>
+      </w:r>
+      <w:r>
+        <w:rPr>
+          <w:rFonts w:ascii="Times New Roman" w:hAnsi="Times New Roman" w:cs="Times New Roman"/>
+        </w:rPr>
+        <w:t>结果与分析</w:t>
+      </w:r>
+    </w:p>
+    <w:p>
+      <w:pPr>
+        <w:rPr>
+          <w:rFonts w:ascii="Times New Roman" w:hAnsi="Times New Roman" w:cs="Times New Roman" w:hint="eastAsia"/>
+        </w:rPr>
+      </w:pPr>
+      <w:r>
+        <w:rPr>
+          <w:rFonts w:ascii="Times New Roman" w:hAnsi="Times New Roman" w:cs="Times New Roman" w:hint="eastAsia"/>
+        </w:rPr>
+        <w:t xml:space="preserve">4.1 </w:t>
+      </w:r>
+      <w:r>
+        <w:rPr>
+          <w:rFonts w:ascii="Times New Roman" w:hAnsi="Times New Roman" w:cs="Times New Roman" w:hint="eastAsia"/>
+        </w:rPr>
+        <w:t>RPW</w:t>
+      </w:r>
+      <w:r>
+        <w:rPr>
+          <w:rFonts w:ascii="Times New Roman" w:hAnsi="Times New Roman" w:cs="Times New Roman" w:hint="eastAsia"/>
+        </w:rPr>
+        <w:t>方法</w:t>
+      </w:r>
+      <w:r>
+        <w:rPr>
+          <w:rFonts w:ascii="Times New Roman" w:hAnsi="Times New Roman" w:cs="Times New Roman"/>
+        </w:rPr>
+        <w:t>工位分配详情</w:t>
       </w:r>
     </w:p>
     <w:tbl>
@@ -1727,7 +2021,6 @@
                 <w:szCs w:val="22"/>
                 <w14:ligatures w14:val="none"/>
               </w:rPr>
-              <w:lastRenderedPageBreak/>
               <w:t>8</w:t>
             </w:r>
           </w:p>
@@ -2111,201 +2404,16 @@
       </w:pPr>
       <w:r>
         <w:rPr>
-          <w:rFonts w:ascii="Times New Roman" w:hAnsi="Times New Roman" w:cs="Times New Roman"/>
-        </w:rPr>
-        <w:t xml:space="preserve">3.3 </w:t>
-      </w:r>
-      <w:r>
-        <w:rPr>
-          <w:rFonts w:ascii="Times New Roman" w:hAnsi="Times New Roman" w:cs="Times New Roman"/>
-        </w:rPr>
-        <w:t>莫迪</w:t>
-      </w:r>
-      <w:r>
-        <w:rPr>
-          <w:rFonts w:ascii="Times New Roman" w:hAnsi="Times New Roman" w:cs="Times New Roman"/>
-        </w:rPr>
-        <w:t>-</w:t>
-      </w:r>
-      <w:r>
-        <w:rPr>
-          <w:rFonts w:ascii="Times New Roman" w:hAnsi="Times New Roman" w:cs="Times New Roman"/>
-        </w:rPr>
-        <w:t>杨法（</w:t>
-      </w:r>
-      <w:r>
-        <w:rPr>
-          <w:rFonts w:ascii="Times New Roman" w:hAnsi="Times New Roman" w:cs="Times New Roman"/>
-        </w:rPr>
-        <w:t>MODI &amp; Young</w:t>
-      </w:r>
-      <w:r>
-        <w:rPr>
-          <w:rFonts w:ascii="Times New Roman" w:hAnsi="Times New Roman" w:cs="Times New Roman"/>
-        </w:rPr>
-        <w:t>）</w:t>
-      </w:r>
-    </w:p>
-    <w:p>
-      <w:pPr>
-        <w:numPr>
-          <w:ilvl w:val="0"/>
-          <w:numId w:val="3"/>
-        </w:numPr>
-        <w:rPr>
-          <w:rFonts w:ascii="Times New Roman" w:hAnsi="Times New Roman" w:cs="Times New Roman"/>
-        </w:rPr>
-      </w:pPr>
-      <w:r>
-        <w:rPr>
-          <w:rFonts w:ascii="Times New Roman" w:hAnsi="Times New Roman" w:cs="Times New Roman"/>
-        </w:rPr>
-        <w:t>初始化任务分配，确保任务</w:t>
-      </w:r>
-      <w:proofErr w:type="gramStart"/>
-      <w:r>
-        <w:rPr>
-          <w:rFonts w:ascii="Times New Roman" w:hAnsi="Times New Roman" w:cs="Times New Roman"/>
-        </w:rPr>
-        <w:t>的紧前约束满足</w:t>
-      </w:r>
-      <w:proofErr w:type="gramEnd"/>
-      <w:r>
-        <w:rPr>
-          <w:rFonts w:ascii="Times New Roman" w:hAnsi="Times New Roman" w:cs="Times New Roman"/>
-        </w:rPr>
-        <w:t>。</w:t>
-      </w:r>
-    </w:p>
-    <w:p>
-      <w:pPr>
-        <w:numPr>
-          <w:ilvl w:val="0"/>
-          <w:numId w:val="3"/>
-        </w:numPr>
-        <w:rPr>
-          <w:rFonts w:ascii="Times New Roman" w:hAnsi="Times New Roman" w:cs="Times New Roman"/>
-        </w:rPr>
-      </w:pPr>
-      <w:r>
-        <w:rPr>
-          <w:rFonts w:ascii="Times New Roman" w:hAnsi="Times New Roman" w:cs="Times New Roman"/>
-        </w:rPr>
-        <w:t>计算每个工位的任务时间，确定最大和最小时间工位。</w:t>
-      </w:r>
-    </w:p>
-    <w:p>
-      <w:pPr>
-        <w:numPr>
-          <w:ilvl w:val="0"/>
-          <w:numId w:val="3"/>
-        </w:numPr>
-        <w:rPr>
-          <w:rFonts w:ascii="Times New Roman" w:hAnsi="Times New Roman" w:cs="Times New Roman"/>
-        </w:rPr>
-      </w:pPr>
-      <w:r>
-        <w:rPr>
-          <w:rFonts w:ascii="Times New Roman" w:hAnsi="Times New Roman" w:cs="Times New Roman"/>
-        </w:rPr>
-        <w:t>进行任务转移（</w:t>
-      </w:r>
-      <w:r>
-        <w:rPr>
-          <w:rFonts w:ascii="Times New Roman" w:hAnsi="Times New Roman" w:cs="Times New Roman"/>
-        </w:rPr>
-        <w:t>Transfer</w:t>
-      </w:r>
-      <w:r>
-        <w:rPr>
-          <w:rFonts w:ascii="Times New Roman" w:hAnsi="Times New Roman" w:cs="Times New Roman"/>
-        </w:rPr>
-        <w:t>）或交换（</w:t>
-      </w:r>
-      <w:r>
-        <w:rPr>
-          <w:rFonts w:ascii="Times New Roman" w:hAnsi="Times New Roman" w:cs="Times New Roman"/>
-        </w:rPr>
-        <w:t>Trade</w:t>
-      </w:r>
-      <w:r>
-        <w:rPr>
-          <w:rFonts w:ascii="Times New Roman" w:hAnsi="Times New Roman" w:cs="Times New Roman"/>
-        </w:rPr>
-        <w:t>），以减少工位之间的不平衡。</w:t>
-      </w:r>
-    </w:p>
-    <w:p>
-      <w:pPr>
-        <w:numPr>
-          <w:ilvl w:val="0"/>
-          <w:numId w:val="3"/>
-        </w:numPr>
-        <w:rPr>
-          <w:rFonts w:ascii="Times New Roman" w:hAnsi="Times New Roman" w:cs="Times New Roman"/>
-        </w:rPr>
-      </w:pPr>
-      <w:r>
-        <w:rPr>
-          <w:rFonts w:ascii="Times New Roman" w:hAnsi="Times New Roman" w:cs="Times New Roman"/>
-        </w:rPr>
-        <w:t>迭代优化，直至工位时间接近均衡。</w:t>
-      </w:r>
-    </w:p>
-    <w:p>
-      <w:pPr>
-        <w:numPr>
-          <w:ilvl w:val="0"/>
-          <w:numId w:val="3"/>
-        </w:numPr>
-        <w:rPr>
-          <w:rFonts w:ascii="Times New Roman" w:hAnsi="Times New Roman" w:cs="Times New Roman"/>
-        </w:rPr>
-      </w:pPr>
-      <w:r>
-        <w:rPr>
-          <w:rFonts w:ascii="Times New Roman" w:hAnsi="Times New Roman" w:cs="Times New Roman"/>
-        </w:rPr>
-        <w:t>计算最终平衡率和平滑指数（</w:t>
-      </w:r>
-      <w:r>
-        <w:rPr>
-          <w:rFonts w:ascii="Times New Roman" w:hAnsi="Times New Roman" w:cs="Times New Roman"/>
-        </w:rPr>
-        <w:t>SI</w:t>
-      </w:r>
-      <w:r>
-        <w:rPr>
-          <w:rFonts w:ascii="Times New Roman" w:hAnsi="Times New Roman" w:cs="Times New Roman"/>
-        </w:rPr>
-        <w:t>）。</w:t>
-      </w:r>
-    </w:p>
-    <w:p>
-      <w:pPr>
-        <w:rPr>
-          <w:rFonts w:ascii="Times New Roman" w:hAnsi="Times New Roman" w:cs="Times New Roman"/>
-        </w:rPr>
-      </w:pPr>
-      <w:r>
-        <w:rPr>
-          <w:rFonts w:ascii="Times New Roman" w:hAnsi="Times New Roman" w:cs="Times New Roman"/>
-        </w:rPr>
-        <w:t xml:space="preserve">4. </w:t>
-      </w:r>
-      <w:r>
-        <w:rPr>
-          <w:rFonts w:ascii="Times New Roman" w:hAnsi="Times New Roman" w:cs="Times New Roman"/>
-        </w:rPr>
-        <w:t>结果与分析</w:t>
-      </w:r>
-    </w:p>
-    <w:p>
-      <w:pPr>
-        <w:rPr>
-          <w:rFonts w:ascii="Times New Roman" w:hAnsi="Times New Roman" w:cs="Times New Roman"/>
-        </w:rPr>
-      </w:pPr>
+          <w:rFonts w:ascii="Times New Roman" w:hAnsi="Times New Roman" w:cs="Times New Roman" w:hint="eastAsia"/>
+        </w:rPr>
+        <w:t xml:space="preserve">4.2 </w:t>
+      </w:r>
+      <w:r>
+        <w:rPr>
+          <w:rFonts w:ascii="Times New Roman" w:hAnsi="Times New Roman" w:cs="Times New Roman" w:hint="eastAsia"/>
+        </w:rPr>
+        <w:t>莫迪和杨法</w:t>
+      </w:r>
       <w:r>
         <w:rPr>
           <w:rFonts w:ascii="Times New Roman" w:hAnsi="Times New Roman" w:cs="Times New Roman"/>
@@ -2459,7 +2567,7 @@
               <w:spacing w:after="0" w:line="240" w:lineRule="auto"/>
               <w:jc w:val="center"/>
               <w:rPr>
-                <w:rFonts w:ascii="Times New Roman" w:eastAsia="等线" w:hAnsi="Times New Roman" w:cs="Times New Roman" w:hint="eastAsia"/>
+                <w:rFonts w:ascii="Times New Roman" w:eastAsia="等线" w:hAnsi="Times New Roman" w:cs="Times New Roman"/>
                 <w:color w:val="000000"/>
                 <w:kern w:val="0"/>
                 <w:szCs w:val="22"/>
@@ -2605,7 +2713,7 @@
               <w:spacing w:after="0" w:line="240" w:lineRule="auto"/>
               <w:jc w:val="center"/>
               <w:rPr>
-                <w:rFonts w:ascii="Times New Roman" w:eastAsia="等线" w:hAnsi="Times New Roman" w:cs="Times New Roman" w:hint="eastAsia"/>
+                <w:rFonts w:ascii="Times New Roman" w:eastAsia="等线" w:hAnsi="Times New Roman" w:cs="Times New Roman"/>
                 <w:color w:val="000000"/>
                 <w:kern w:val="0"/>
                 <w:szCs w:val="22"/>
@@ -2739,7 +2847,7 @@
               <w:spacing w:after="0" w:line="240" w:lineRule="auto"/>
               <w:jc w:val="center"/>
               <w:rPr>
-                <w:rFonts w:ascii="Times New Roman" w:eastAsia="等线" w:hAnsi="Times New Roman" w:cs="Times New Roman" w:hint="eastAsia"/>
+                <w:rFonts w:ascii="Times New Roman" w:eastAsia="等线" w:hAnsi="Times New Roman" w:cs="Times New Roman"/>
                 <w:color w:val="000000"/>
                 <w:kern w:val="0"/>
                 <w:szCs w:val="22"/>
@@ -2873,7 +2981,7 @@
               <w:spacing w:after="0" w:line="240" w:lineRule="auto"/>
               <w:jc w:val="center"/>
               <w:rPr>
-                <w:rFonts w:ascii="Times New Roman" w:eastAsia="等线" w:hAnsi="Times New Roman" w:cs="Times New Roman" w:hint="eastAsia"/>
+                <w:rFonts w:ascii="Times New Roman" w:eastAsia="等线" w:hAnsi="Times New Roman" w:cs="Times New Roman"/>
                 <w:color w:val="000000"/>
                 <w:kern w:val="0"/>
                 <w:szCs w:val="22"/>
@@ -3007,7 +3115,7 @@
               <w:spacing w:after="0" w:line="240" w:lineRule="auto"/>
               <w:jc w:val="center"/>
               <w:rPr>
-                <w:rFonts w:ascii="Times New Roman" w:eastAsia="等线" w:hAnsi="Times New Roman" w:cs="Times New Roman" w:hint="eastAsia"/>
+                <w:rFonts w:ascii="Times New Roman" w:eastAsia="等线" w:hAnsi="Times New Roman" w:cs="Times New Roman"/>
                 <w:color w:val="000000"/>
                 <w:kern w:val="0"/>
                 <w:szCs w:val="22"/>
@@ -3141,7 +3249,7 @@
               <w:spacing w:after="0" w:line="240" w:lineRule="auto"/>
               <w:jc w:val="center"/>
               <w:rPr>
-                <w:rFonts w:ascii="Times New Roman" w:eastAsia="等线" w:hAnsi="Times New Roman" w:cs="Times New Roman" w:hint="eastAsia"/>
+                <w:rFonts w:ascii="Times New Roman" w:eastAsia="等线" w:hAnsi="Times New Roman" w:cs="Times New Roman"/>
                 <w:color w:val="000000"/>
                 <w:kern w:val="0"/>
                 <w:szCs w:val="22"/>
@@ -3275,7 +3383,7 @@
               <w:spacing w:after="0" w:line="240" w:lineRule="auto"/>
               <w:jc w:val="center"/>
               <w:rPr>
-                <w:rFonts w:ascii="Times New Roman" w:eastAsia="等线" w:hAnsi="Times New Roman" w:cs="Times New Roman" w:hint="eastAsia"/>
+                <w:rFonts w:ascii="Times New Roman" w:eastAsia="等线" w:hAnsi="Times New Roman" w:cs="Times New Roman"/>
                 <w:color w:val="000000"/>
                 <w:kern w:val="0"/>
                 <w:szCs w:val="22"/>
@@ -3543,7 +3651,7 @@
               <w:spacing w:after="0" w:line="240" w:lineRule="auto"/>
               <w:jc w:val="center"/>
               <w:rPr>
-                <w:rFonts w:ascii="Times New Roman" w:eastAsia="等线" w:hAnsi="Times New Roman" w:cs="Times New Roman" w:hint="eastAsia"/>
+                <w:rFonts w:ascii="Times New Roman" w:eastAsia="等线" w:hAnsi="Times New Roman" w:cs="Times New Roman"/>
                 <w:color w:val="000000"/>
                 <w:kern w:val="0"/>
                 <w:szCs w:val="22"/>
@@ -3689,7 +3797,7 @@
               <w:spacing w:after="0" w:line="240" w:lineRule="auto"/>
               <w:jc w:val="center"/>
               <w:rPr>
-                <w:rFonts w:ascii="Times New Roman" w:eastAsia="等线" w:hAnsi="Times New Roman" w:cs="Times New Roman" w:hint="eastAsia"/>
+                <w:rFonts w:ascii="Times New Roman" w:eastAsia="等线" w:hAnsi="Times New Roman" w:cs="Times New Roman"/>
                 <w:color w:val="000000"/>
                 <w:kern w:val="0"/>
                 <w:szCs w:val="22"/>
@@ -3839,7 +3947,7 @@
               <w:spacing w:after="0" w:line="240" w:lineRule="auto"/>
               <w:jc w:val="center"/>
               <w:rPr>
-                <w:rFonts w:ascii="Times New Roman" w:eastAsia="等线" w:hAnsi="Times New Roman" w:cs="Times New Roman" w:hint="eastAsia"/>
+                <w:rFonts w:ascii="Times New Roman" w:eastAsia="等线" w:hAnsi="Times New Roman" w:cs="Times New Roman"/>
                 <w:color w:val="000000"/>
                 <w:kern w:val="0"/>
                 <w:szCs w:val="22"/>
@@ -3992,6 +4100,7 @@
         <w:rPr>
           <w:rFonts w:ascii="Times New Roman" w:hAnsi="Times New Roman" w:cs="Times New Roman"/>
         </w:rPr>
+        <w:lastRenderedPageBreak/>
         <w:t>目标值</w:t>
       </w:r>
       <w:r>
@@ -4099,7 +4208,6 @@
         <w:rPr>
           <w:rFonts w:ascii="Times New Roman" w:hAnsi="Times New Roman" w:cs="Times New Roman"/>
         </w:rPr>
-        <w:lastRenderedPageBreak/>
         <w:t>交换后违反约束，取消。</w:t>
       </w:r>
     </w:p>
@@ -4352,7 +4460,7 @@
     <w:p>
       <w:pPr>
         <w:rPr>
-          <w:rFonts w:ascii="Times New Roman" w:hAnsi="Times New Roman" w:cs="Times New Roman" w:hint="eastAsia"/>
+          <w:rFonts w:ascii="Times New Roman" w:hAnsi="Times New Roman" w:cs="Times New Roman"/>
         </w:rPr>
       </w:pPr>
       <w:r>
@@ -4365,112 +4473,1668 @@
     <w:p>
       <w:pPr>
         <w:rPr>
-          <w:rFonts w:ascii="Times New Roman" w:hAnsi="Times New Roman" w:cs="Times New Roman"/>
-        </w:rPr>
-      </w:pPr>
-      <w:r>
-        <w:rPr>
-          <w:rFonts w:ascii="Times New Roman" w:hAnsi="Times New Roman" w:cs="Times New Roman"/>
-        </w:rPr>
-        <w:t>平滑指数</w:t>
-      </w:r>
-      <w:r>
-        <w:rPr>
-          <w:rFonts w:ascii="Times New Roman" w:hAnsi="Times New Roman" w:cs="Times New Roman"/>
-        </w:rPr>
-        <w:t xml:space="preserve">(SI) </w:t>
-      </w:r>
-      <w:r>
-        <w:rPr>
-          <w:rFonts w:ascii="Times New Roman" w:hAnsi="Times New Roman" w:cs="Times New Roman"/>
+          <w:rFonts w:ascii="Times New Roman" w:hAnsi="Times New Roman" w:cs="Times New Roman" w:hint="eastAsia"/>
+        </w:rPr>
+      </w:pPr>
+      <w:r>
+        <w:rPr>
+          <w:rFonts w:ascii="Times New Roman" w:hAnsi="Times New Roman" w:cs="Times New Roman" w:hint="eastAsia"/>
         </w:rPr>
         <w:t>计算</w:t>
       </w:r>
       <w:r>
         <w:rPr>
-          <w:rFonts w:ascii="Times New Roman" w:hAnsi="Times New Roman" w:cs="Times New Roman"/>
-        </w:rPr>
-        <w:t>:</w:t>
-      </w:r>
-      <w:r>
-        <w:rPr>
-          <w:rFonts w:ascii="Times New Roman" w:hAnsi="Times New Roman" w:cs="Times New Roman"/>
-        </w:rPr>
-        <w:br/>
-      </w:r>
-      <w:r>
-        <w:rPr>
           <w:rFonts w:ascii="Times New Roman" w:hAnsi="Times New Roman" w:cs="Times New Roman" w:hint="eastAsia"/>
         </w:rPr>
-        <w:t>RPW</w:t>
-      </w:r>
+        <w:t>平衡率和平滑指数</w:t>
+      </w:r>
+    </w:p>
+    <w:tbl>
+      <w:tblPr>
+        <w:tblW w:w="4440" w:type="dxa"/>
+        <w:jc w:val="center"/>
+        <w:tblBorders>
+          <w:top w:val="single" w:sz="4" w:space="0" w:color="auto"/>
+          <w:left w:val="single" w:sz="4" w:space="0" w:color="auto"/>
+          <w:bottom w:val="single" w:sz="4" w:space="0" w:color="auto"/>
+          <w:right w:val="single" w:sz="4" w:space="0" w:color="auto"/>
+          <w:insideH w:val="single" w:sz="4" w:space="0" w:color="auto"/>
+          <w:insideV w:val="single" w:sz="4" w:space="0" w:color="auto"/>
+        </w:tblBorders>
+        <w:tblLook w:val="04A0" w:firstRow="1" w:lastRow="0" w:firstColumn="1" w:lastColumn="0" w:noHBand="0" w:noVBand="1"/>
+      </w:tblPr>
+      <w:tblGrid>
+        <w:gridCol w:w="1560"/>
+        <w:gridCol w:w="1600"/>
+        <w:gridCol w:w="1280"/>
+      </w:tblGrid>
+      <w:tr>
+        <w:trPr>
+          <w:trHeight w:val="360"/>
+          <w:jc w:val="center"/>
+        </w:trPr>
+        <w:tc>
+          <w:tcPr>
+            <w:tcW w:w="1560" w:type="dxa"/>
+            <w:shd w:val="clear" w:color="auto" w:fill="auto"/>
+            <w:vAlign w:val="center"/>
+            <w:hideMark/>
+          </w:tcPr>
+          <w:p>
+            <w:pPr>
+              <w:widowControl/>
+              <w:spacing w:after="0" w:line="240" w:lineRule="auto"/>
+              <w:jc w:val="center"/>
+              <w:rPr>
+                <w:rFonts w:ascii="等线" w:eastAsia="等线" w:hAnsi="等线" w:cs="宋体"/>
+                <w:b/>
+                <w:bCs/>
+                <w:color w:val="000000"/>
+                <w:kern w:val="0"/>
+                <w:szCs w:val="22"/>
+                <w14:ligatures w14:val="none"/>
+              </w:rPr>
+            </w:pPr>
+            <w:r>
+              <w:rPr>
+                <w:rFonts w:ascii="等线" w:eastAsia="等线" w:hAnsi="等线" w:cs="宋体" w:hint="eastAsia"/>
+                <w:b/>
+                <w:bCs/>
+                <w:color w:val="000000"/>
+                <w:kern w:val="0"/>
+                <w:szCs w:val="22"/>
+                <w14:ligatures w14:val="none"/>
+              </w:rPr>
+              <w:t>方法</w:t>
+            </w:r>
+          </w:p>
+        </w:tc>
+        <w:tc>
+          <w:tcPr>
+            <w:tcW w:w="1600" w:type="dxa"/>
+            <w:shd w:val="clear" w:color="auto" w:fill="auto"/>
+            <w:vAlign w:val="center"/>
+            <w:hideMark/>
+          </w:tcPr>
+          <w:p>
+            <w:pPr>
+              <w:widowControl/>
+              <w:spacing w:after="0" w:line="240" w:lineRule="auto"/>
+              <w:jc w:val="center"/>
+              <w:rPr>
+                <w:rFonts w:ascii="等线" w:eastAsia="等线" w:hAnsi="等线" w:cs="宋体" w:hint="eastAsia"/>
+                <w:b/>
+                <w:bCs/>
+                <w:color w:val="000000"/>
+                <w:kern w:val="0"/>
+                <w:szCs w:val="22"/>
+                <w14:ligatures w14:val="none"/>
+              </w:rPr>
+            </w:pPr>
+            <w:r>
+              <w:rPr>
+                <w:rFonts w:ascii="等线" w:eastAsia="等线" w:hAnsi="等线" w:cs="宋体" w:hint="eastAsia"/>
+                <w:b/>
+                <w:bCs/>
+                <w:color w:val="000000"/>
+                <w:kern w:val="0"/>
+                <w:szCs w:val="22"/>
+                <w14:ligatures w14:val="none"/>
+              </w:rPr>
+              <w:t>平滑指数</w:t>
+            </w:r>
+            <w:r>
+              <w:rPr>
+                <w:rFonts w:ascii="Times New Roman" w:eastAsia="等线" w:hAnsi="Times New Roman" w:cs="Times New Roman"/>
+                <w:b/>
+                <w:bCs/>
+                <w:color w:val="000000"/>
+                <w:kern w:val="0"/>
+                <w:szCs w:val="22"/>
+                <w14:ligatures w14:val="none"/>
+              </w:rPr>
+              <w:t xml:space="preserve"> (SI)</w:t>
+            </w:r>
+          </w:p>
+        </w:tc>
+        <w:tc>
+          <w:tcPr>
+            <w:tcW w:w="1280" w:type="dxa"/>
+            <w:shd w:val="clear" w:color="auto" w:fill="auto"/>
+            <w:vAlign w:val="center"/>
+            <w:hideMark/>
+          </w:tcPr>
+          <w:p>
+            <w:pPr>
+              <w:widowControl/>
+              <w:spacing w:after="0" w:line="240" w:lineRule="auto"/>
+              <w:jc w:val="center"/>
+              <w:rPr>
+                <w:rFonts w:ascii="等线" w:eastAsia="等线" w:hAnsi="等线" w:cs="宋体" w:hint="eastAsia"/>
+                <w:b/>
+                <w:bCs/>
+                <w:color w:val="000000"/>
+                <w:kern w:val="0"/>
+                <w:szCs w:val="22"/>
+                <w14:ligatures w14:val="none"/>
+              </w:rPr>
+            </w:pPr>
+            <w:r>
+              <w:rPr>
+                <w:rFonts w:ascii="等线" w:eastAsia="等线" w:hAnsi="等线" w:cs="宋体" w:hint="eastAsia"/>
+                <w:b/>
+                <w:bCs/>
+                <w:color w:val="000000"/>
+                <w:kern w:val="0"/>
+                <w:szCs w:val="22"/>
+                <w14:ligatures w14:val="none"/>
+              </w:rPr>
+              <w:t>平衡率</w:t>
+            </w:r>
+          </w:p>
+        </w:tc>
+      </w:tr>
+      <w:tr>
+        <w:trPr>
+          <w:trHeight w:val="360"/>
+          <w:jc w:val="center"/>
+        </w:trPr>
+        <w:tc>
+          <w:tcPr>
+            <w:tcW w:w="1560" w:type="dxa"/>
+            <w:shd w:val="clear" w:color="auto" w:fill="auto"/>
+            <w:vAlign w:val="center"/>
+            <w:hideMark/>
+          </w:tcPr>
+          <w:p>
+            <w:pPr>
+              <w:widowControl/>
+              <w:spacing w:after="0" w:line="240" w:lineRule="auto"/>
+              <w:jc w:val="center"/>
+              <w:rPr>
+                <w:rFonts w:ascii="Times New Roman" w:eastAsia="等线" w:hAnsi="Times New Roman" w:cs="Times New Roman" w:hint="eastAsia"/>
+                <w:color w:val="000000"/>
+                <w:kern w:val="0"/>
+                <w:szCs w:val="22"/>
+                <w14:ligatures w14:val="none"/>
+              </w:rPr>
+            </w:pPr>
+            <w:r>
+              <w:rPr>
+                <w:rFonts w:ascii="Times New Roman" w:eastAsia="等线" w:hAnsi="Times New Roman" w:cs="Times New Roman"/>
+                <w:color w:val="000000"/>
+                <w:kern w:val="0"/>
+                <w:szCs w:val="22"/>
+                <w14:ligatures w14:val="none"/>
+              </w:rPr>
+              <w:t xml:space="preserve">RPW </w:t>
+            </w:r>
+            <w:r>
+              <w:rPr>
+                <w:rFonts w:ascii="等线" w:eastAsia="等线" w:hAnsi="等线" w:cs="Times New Roman" w:hint="eastAsia"/>
+                <w:color w:val="000000"/>
+                <w:kern w:val="0"/>
+                <w:szCs w:val="22"/>
+                <w14:ligatures w14:val="none"/>
+              </w:rPr>
+              <w:t>方法</w:t>
+            </w:r>
+          </w:p>
+        </w:tc>
+        <w:tc>
+          <w:tcPr>
+            <w:tcW w:w="1600" w:type="dxa"/>
+            <w:shd w:val="clear" w:color="auto" w:fill="auto"/>
+            <w:vAlign w:val="center"/>
+            <w:hideMark/>
+          </w:tcPr>
+          <w:p>
+            <w:pPr>
+              <w:widowControl/>
+              <w:spacing w:after="0" w:line="240" w:lineRule="auto"/>
+              <w:jc w:val="center"/>
+              <w:rPr>
+                <w:rFonts w:ascii="Times New Roman" w:eastAsia="等线" w:hAnsi="Times New Roman" w:cs="Times New Roman"/>
+                <w:color w:val="000000"/>
+                <w:kern w:val="0"/>
+                <w:szCs w:val="22"/>
+                <w14:ligatures w14:val="none"/>
+              </w:rPr>
+            </w:pPr>
+            <w:r>
+              <w:rPr>
+                <w:rFonts w:ascii="Times New Roman" w:eastAsia="等线" w:hAnsi="Times New Roman" w:cs="Times New Roman"/>
+                <w:color w:val="000000"/>
+                <w:kern w:val="0"/>
+                <w:szCs w:val="22"/>
+                <w14:ligatures w14:val="none"/>
+              </w:rPr>
+              <w:t>19.29</w:t>
+            </w:r>
+          </w:p>
+        </w:tc>
+        <w:tc>
+          <w:tcPr>
+            <w:tcW w:w="1280" w:type="dxa"/>
+            <w:shd w:val="clear" w:color="auto" w:fill="auto"/>
+            <w:vAlign w:val="center"/>
+            <w:hideMark/>
+          </w:tcPr>
+          <w:p>
+            <w:pPr>
+              <w:widowControl/>
+              <w:spacing w:after="0" w:line="240" w:lineRule="auto"/>
+              <w:jc w:val="center"/>
+              <w:rPr>
+                <w:rFonts w:ascii="Times New Roman" w:eastAsia="等线" w:hAnsi="Times New Roman" w:cs="Times New Roman"/>
+                <w:color w:val="000000"/>
+                <w:kern w:val="0"/>
+                <w:szCs w:val="22"/>
+                <w14:ligatures w14:val="none"/>
+              </w:rPr>
+            </w:pPr>
+            <w:r>
+              <w:rPr>
+                <w:rFonts w:ascii="Times New Roman" w:eastAsia="等线" w:hAnsi="Times New Roman" w:cs="Times New Roman"/>
+                <w:color w:val="000000"/>
+                <w:kern w:val="0"/>
+                <w:szCs w:val="22"/>
+                <w14:ligatures w14:val="none"/>
+              </w:rPr>
+              <w:t>91.7%</w:t>
+            </w:r>
+          </w:p>
+        </w:tc>
+      </w:tr>
+      <w:tr>
+        <w:trPr>
+          <w:trHeight w:val="360"/>
+          <w:jc w:val="center"/>
+        </w:trPr>
+        <w:tc>
+          <w:tcPr>
+            <w:tcW w:w="1560" w:type="dxa"/>
+            <w:shd w:val="clear" w:color="auto" w:fill="auto"/>
+            <w:vAlign w:val="center"/>
+            <w:hideMark/>
+          </w:tcPr>
+          <w:p>
+            <w:pPr>
+              <w:widowControl/>
+              <w:spacing w:after="0" w:line="240" w:lineRule="auto"/>
+              <w:jc w:val="center"/>
+              <w:rPr>
+                <w:rFonts w:ascii="等线" w:eastAsia="等线" w:hAnsi="等线" w:cs="宋体"/>
+                <w:color w:val="000000"/>
+                <w:kern w:val="0"/>
+                <w:szCs w:val="22"/>
+                <w14:ligatures w14:val="none"/>
+              </w:rPr>
+            </w:pPr>
+            <w:r>
+              <w:rPr>
+                <w:rFonts w:ascii="等线" w:eastAsia="等线" w:hAnsi="等线" w:cs="宋体" w:hint="eastAsia"/>
+                <w:color w:val="000000"/>
+                <w:kern w:val="0"/>
+                <w:szCs w:val="22"/>
+                <w14:ligatures w14:val="none"/>
+              </w:rPr>
+              <w:t>莫迪和杨法</w:t>
+            </w:r>
+          </w:p>
+        </w:tc>
+        <w:tc>
+          <w:tcPr>
+            <w:tcW w:w="1600" w:type="dxa"/>
+            <w:shd w:val="clear" w:color="auto" w:fill="auto"/>
+            <w:vAlign w:val="center"/>
+            <w:hideMark/>
+          </w:tcPr>
+          <w:p>
+            <w:pPr>
+              <w:widowControl/>
+              <w:spacing w:after="0" w:line="240" w:lineRule="auto"/>
+              <w:jc w:val="center"/>
+              <w:rPr>
+                <w:rFonts w:ascii="Times New Roman" w:eastAsia="等线" w:hAnsi="Times New Roman" w:cs="Times New Roman" w:hint="eastAsia"/>
+                <w:color w:val="000000"/>
+                <w:kern w:val="0"/>
+                <w:szCs w:val="22"/>
+                <w14:ligatures w14:val="none"/>
+              </w:rPr>
+            </w:pPr>
+            <w:r>
+              <w:rPr>
+                <w:rFonts w:ascii="Times New Roman" w:eastAsia="等线" w:hAnsi="Times New Roman" w:cs="Times New Roman"/>
+                <w:color w:val="000000"/>
+                <w:kern w:val="0"/>
+                <w:szCs w:val="22"/>
+                <w14:ligatures w14:val="none"/>
+              </w:rPr>
+              <w:t>17.55</w:t>
+            </w:r>
+          </w:p>
+        </w:tc>
+        <w:tc>
+          <w:tcPr>
+            <w:tcW w:w="1280" w:type="dxa"/>
+            <w:shd w:val="clear" w:color="auto" w:fill="auto"/>
+            <w:vAlign w:val="center"/>
+            <w:hideMark/>
+          </w:tcPr>
+          <w:p>
+            <w:pPr>
+              <w:widowControl/>
+              <w:spacing w:after="0" w:line="240" w:lineRule="auto"/>
+              <w:jc w:val="center"/>
+              <w:rPr>
+                <w:rFonts w:ascii="Times New Roman" w:eastAsia="等线" w:hAnsi="Times New Roman" w:cs="Times New Roman"/>
+                <w:color w:val="000000"/>
+                <w:kern w:val="0"/>
+                <w:szCs w:val="22"/>
+                <w14:ligatures w14:val="none"/>
+              </w:rPr>
+            </w:pPr>
+            <w:r>
+              <w:rPr>
+                <w:rFonts w:ascii="Times New Roman" w:eastAsia="等线" w:hAnsi="Times New Roman" w:cs="Times New Roman"/>
+                <w:color w:val="000000"/>
+                <w:kern w:val="0"/>
+                <w:szCs w:val="22"/>
+                <w14:ligatures w14:val="none"/>
+              </w:rPr>
+              <w:t>91.7%</w:t>
+            </w:r>
+          </w:p>
+        </w:tc>
+      </w:tr>
+    </w:tbl>
+    <w:p>
+      <w:pPr>
+        <w:rPr>
+          <w:rFonts w:ascii="Times New Roman" w:hAnsi="Times New Roman" w:cs="Times New Roman"/>
+        </w:rPr>
+      </w:pPr>
       <w:r>
         <w:rPr>
           <w:rFonts w:ascii="Times New Roman" w:hAnsi="Times New Roman" w:cs="Times New Roman" w:hint="eastAsia"/>
         </w:rPr>
-        <w:t>方法</w:t>
-      </w:r>
-      <w:r>
-        <w:rPr>
-          <w:rFonts w:ascii="Times New Roman" w:hAnsi="Times New Roman" w:cs="Times New Roman"/>
-        </w:rPr>
-        <w:t>: 19.29</w:t>
-      </w:r>
-      <w:r>
-        <w:rPr>
-          <w:rFonts w:ascii="Times New Roman" w:hAnsi="Times New Roman" w:cs="Times New Roman"/>
-        </w:rPr>
-        <w:br/>
+        <w:t xml:space="preserve">4.3 </w:t>
       </w:r>
       <w:r>
         <w:rPr>
           <w:rFonts w:ascii="Times New Roman" w:hAnsi="Times New Roman" w:cs="Times New Roman" w:hint="eastAsia"/>
         </w:rPr>
-        <w:t>莫迪和杨</w:t>
-      </w:r>
-      <w:r>
-        <w:rPr>
-          <w:rFonts w:ascii="Times New Roman" w:hAnsi="Times New Roman" w:cs="Times New Roman" w:hint="eastAsia"/>
-        </w:rPr>
-        <w:t>法</w:t>
-      </w:r>
-      <w:r>
-        <w:rPr>
-          <w:rFonts w:ascii="Times New Roman" w:hAnsi="Times New Roman" w:cs="Times New Roman" w:hint="eastAsia"/>
-        </w:rPr>
-        <w:t>:</w:t>
-      </w:r>
-      <w:r>
-        <w:rPr>
-          <w:rFonts w:ascii="Times New Roman" w:hAnsi="Times New Roman" w:cs="Times New Roman"/>
-        </w:rPr>
-        <w:t xml:space="preserve"> 17.55</w:t>
+        <w:t>可选任务</w:t>
       </w:r>
     </w:p>
     <w:p>
       <w:pPr>
-        <w:rPr>
-          <w:rFonts w:ascii="Times New Roman" w:hAnsi="Times New Roman" w:cs="Times New Roman"/>
-        </w:rPr>
-      </w:pPr>
-      <w:r>
-        <w:rPr>
-          <w:rFonts w:ascii="Times New Roman" w:hAnsi="Times New Roman" w:cs="Times New Roman"/>
-        </w:rPr>
-        <w:t>优化过程已完成，最终平滑指数减少，任务分配更加均衡</w:t>
+        <w:jc w:val="center"/>
+        <w:rPr>
+          <w:rFonts w:ascii="Times New Roman" w:hAnsi="Times New Roman" w:cs="Times New Roman" w:hint="eastAsia"/>
+        </w:rPr>
+      </w:pPr>
+      <w:r>
+        <w:rPr>
+          <w:noProof/>
+        </w:rPr>
+        <w:drawing>
+          <wp:inline distT="0" distB="0" distL="0" distR="0" wp14:anchorId="2555C561" wp14:editId="28FE3EF1">
+            <wp:extent cx="4156710" cy="2078355"/>
+            <wp:effectExtent l="0" t="0" r="0" b="0"/>
+            <wp:docPr id="1949988859" name="图片 1"/>
+            <wp:cNvGraphicFramePr>
+              <a:graphicFrameLocks xmlns:a="http://schemas.openxmlformats.org/drawingml/2006/main" noChangeAspect="1"/>
+            </wp:cNvGraphicFramePr>
+            <a:graphic xmlns:a="http://schemas.openxmlformats.org/drawingml/2006/main">
+              <a:graphicData uri="http://schemas.openxmlformats.org/drawingml/2006/picture">
+                <pic:pic xmlns:pic="http://schemas.openxmlformats.org/drawingml/2006/picture">
+                  <pic:nvPicPr>
+                    <pic:cNvPr id="0" name="Picture 1"/>
+                    <pic:cNvPicPr>
+                      <a:picLocks noChangeAspect="1" noChangeArrowheads="1"/>
+                    </pic:cNvPicPr>
+                  </pic:nvPicPr>
+                  <pic:blipFill>
+                    <a:blip r:embed="rId7" cstate="print">
+                      <a:extLst>
+                        <a:ext uri="{28A0092B-C50C-407E-A947-70E740481C1C}">
+                          <a14:useLocalDpi xmlns:a14="http://schemas.microsoft.com/office/drawing/2010/main" val="0"/>
+                        </a:ext>
+                      </a:extLst>
+                    </a:blip>
+                    <a:srcRect/>
+                    <a:stretch>
+                      <a:fillRect/>
+                    </a:stretch>
+                  </pic:blipFill>
+                  <pic:spPr bwMode="auto">
+                    <a:xfrm>
+                      <a:off x="0" y="0"/>
+                      <a:ext cx="4159004" cy="2079502"/>
+                    </a:xfrm>
+                    <a:prstGeom prst="rect">
+                      <a:avLst/>
+                    </a:prstGeom>
+                    <a:noFill/>
+                    <a:ln>
+                      <a:noFill/>
+                    </a:ln>
+                  </pic:spPr>
+                </pic:pic>
+              </a:graphicData>
+            </a:graphic>
+          </wp:inline>
+        </w:drawing>
       </w:r>
     </w:p>
     <w:p>
       <w:pPr>
         <w:rPr>
-          <w:rFonts w:ascii="Times New Roman" w:hAnsi="Times New Roman" w:cs="Times New Roman"/>
-        </w:rPr>
-      </w:pPr>
-      <w:r>
-        <w:rPr>
-          <w:rFonts w:ascii="Times New Roman" w:hAnsi="Times New Roman" w:cs="Times New Roman"/>
-        </w:rPr>
-        <w:t xml:space="preserve">4.3 </w:t>
+          <w:rFonts w:ascii="Times New Roman" w:hAnsi="Times New Roman" w:cs="Times New Roman" w:hint="eastAsia"/>
+        </w:rPr>
+      </w:pPr>
+      <w:r>
+        <w:rPr>
+          <w:rFonts w:ascii="Times New Roman" w:hAnsi="Times New Roman" w:cs="Times New Roman" w:hint="eastAsia"/>
+        </w:rPr>
+        <w:t>不同任务排序规则对所得到工位数量的影响</w:t>
+      </w:r>
+    </w:p>
+    <w:tbl>
+      <w:tblPr>
+        <w:tblW w:w="6100" w:type="dxa"/>
+        <w:jc w:val="center"/>
+        <w:tblBorders>
+          <w:top w:val="single" w:sz="12" w:space="0" w:color="auto"/>
+          <w:bottom w:val="single" w:sz="12" w:space="0" w:color="auto"/>
+        </w:tblBorders>
+        <w:tblLook w:val="04A0" w:firstRow="1" w:lastRow="0" w:firstColumn="1" w:lastColumn="0" w:noHBand="0" w:noVBand="1"/>
+      </w:tblPr>
+      <w:tblGrid>
+        <w:gridCol w:w="2740"/>
+        <w:gridCol w:w="1600"/>
+        <w:gridCol w:w="1760"/>
+      </w:tblGrid>
+      <w:tr>
+        <w:trPr>
+          <w:trHeight w:val="360"/>
+          <w:jc w:val="center"/>
+        </w:trPr>
+        <w:tc>
+          <w:tcPr>
+            <w:tcW w:w="2740" w:type="dxa"/>
+            <w:tcBorders>
+              <w:top w:val="single" w:sz="12" w:space="0" w:color="auto"/>
+              <w:bottom w:val="single" w:sz="6" w:space="0" w:color="auto"/>
+            </w:tcBorders>
+            <w:shd w:val="clear" w:color="auto" w:fill="auto"/>
+            <w:vAlign w:val="center"/>
+            <w:hideMark/>
+          </w:tcPr>
+          <w:p>
+            <w:pPr>
+              <w:widowControl/>
+              <w:spacing w:after="0" w:line="240" w:lineRule="auto"/>
+              <w:jc w:val="center"/>
+              <w:rPr>
+                <w:rFonts w:ascii="Times New Roman" w:eastAsia="等线" w:hAnsi="Times New Roman" w:cs="Times New Roman"/>
+                <w:color w:val="000000"/>
+                <w:kern w:val="0"/>
+                <w:szCs w:val="22"/>
+                <w14:ligatures w14:val="none"/>
+              </w:rPr>
+            </w:pPr>
+            <w:r>
+              <w:rPr>
+                <w:rFonts w:ascii="等线" w:eastAsia="等线" w:hAnsi="等线" w:cs="Times New Roman" w:hint="eastAsia"/>
+                <w:color w:val="000000"/>
+                <w:kern w:val="0"/>
+                <w:szCs w:val="22"/>
+                <w14:ligatures w14:val="none"/>
+              </w:rPr>
+              <w:t>排序规则</w:t>
+            </w:r>
+          </w:p>
+        </w:tc>
+        <w:tc>
+          <w:tcPr>
+            <w:tcW w:w="1600" w:type="dxa"/>
+            <w:tcBorders>
+              <w:top w:val="single" w:sz="12" w:space="0" w:color="auto"/>
+              <w:bottom w:val="single" w:sz="6" w:space="0" w:color="auto"/>
+            </w:tcBorders>
+            <w:shd w:val="clear" w:color="auto" w:fill="auto"/>
+            <w:vAlign w:val="center"/>
+            <w:hideMark/>
+          </w:tcPr>
+          <w:p>
+            <w:pPr>
+              <w:widowControl/>
+              <w:spacing w:after="0" w:line="240" w:lineRule="auto"/>
+              <w:jc w:val="center"/>
+              <w:rPr>
+                <w:rFonts w:ascii="Times New Roman" w:eastAsia="等线" w:hAnsi="Times New Roman" w:cs="Times New Roman"/>
+                <w:color w:val="000000"/>
+                <w:kern w:val="0"/>
+                <w:szCs w:val="22"/>
+                <w14:ligatures w14:val="none"/>
+              </w:rPr>
+            </w:pPr>
+            <w:r>
+              <w:rPr>
+                <w:rFonts w:ascii="等线" w:eastAsia="等线" w:hAnsi="等线" w:cs="Times New Roman" w:hint="eastAsia"/>
+                <w:color w:val="000000"/>
+                <w:kern w:val="0"/>
+                <w:szCs w:val="22"/>
+                <w14:ligatures w14:val="none"/>
+              </w:rPr>
+              <w:t>工位数量</w:t>
+            </w:r>
+          </w:p>
+        </w:tc>
+        <w:tc>
+          <w:tcPr>
+            <w:tcW w:w="1760" w:type="dxa"/>
+            <w:tcBorders>
+              <w:top w:val="single" w:sz="12" w:space="0" w:color="auto"/>
+              <w:bottom w:val="single" w:sz="6" w:space="0" w:color="auto"/>
+            </w:tcBorders>
+            <w:shd w:val="clear" w:color="auto" w:fill="auto"/>
+            <w:vAlign w:val="center"/>
+            <w:hideMark/>
+          </w:tcPr>
+          <w:p>
+            <w:pPr>
+              <w:widowControl/>
+              <w:spacing w:after="0" w:line="240" w:lineRule="auto"/>
+              <w:jc w:val="center"/>
+              <w:rPr>
+                <w:rFonts w:ascii="Times New Roman" w:eastAsia="等线" w:hAnsi="Times New Roman" w:cs="Times New Roman"/>
+                <w:color w:val="000000"/>
+                <w:kern w:val="0"/>
+                <w:szCs w:val="22"/>
+                <w14:ligatures w14:val="none"/>
+              </w:rPr>
+            </w:pPr>
+            <w:r>
+              <w:rPr>
+                <w:rFonts w:ascii="等线" w:eastAsia="等线" w:hAnsi="等线" w:cs="Times New Roman" w:hint="eastAsia"/>
+                <w:color w:val="000000"/>
+                <w:kern w:val="0"/>
+                <w:szCs w:val="22"/>
+                <w14:ligatures w14:val="none"/>
+              </w:rPr>
+              <w:t>平滑指数</w:t>
+            </w:r>
+            <w:r>
+              <w:rPr>
+                <w:rFonts w:ascii="Times New Roman" w:eastAsia="等线" w:hAnsi="Times New Roman" w:cs="Times New Roman"/>
+                <w:color w:val="000000"/>
+                <w:kern w:val="0"/>
+                <w:szCs w:val="22"/>
+                <w14:ligatures w14:val="none"/>
+              </w:rPr>
+              <w:t>(SI)</w:t>
+            </w:r>
+          </w:p>
+        </w:tc>
+      </w:tr>
+      <w:tr>
+        <w:trPr>
+          <w:trHeight w:val="360"/>
+          <w:jc w:val="center"/>
+        </w:trPr>
+        <w:tc>
+          <w:tcPr>
+            <w:tcW w:w="2740" w:type="dxa"/>
+            <w:tcBorders>
+              <w:top w:val="single" w:sz="6" w:space="0" w:color="auto"/>
+            </w:tcBorders>
+            <w:shd w:val="clear" w:color="auto" w:fill="auto"/>
+            <w:vAlign w:val="center"/>
+            <w:hideMark/>
+          </w:tcPr>
+          <w:p>
+            <w:pPr>
+              <w:widowControl/>
+              <w:spacing w:after="0" w:line="240" w:lineRule="auto"/>
+              <w:jc w:val="center"/>
+              <w:rPr>
+                <w:rFonts w:ascii="Times New Roman" w:eastAsia="等线" w:hAnsi="Times New Roman" w:cs="Times New Roman"/>
+                <w:color w:val="000000"/>
+                <w:kern w:val="0"/>
+                <w:szCs w:val="22"/>
+                <w14:ligatures w14:val="none"/>
+              </w:rPr>
+            </w:pPr>
+            <w:r>
+              <w:rPr>
+                <w:rFonts w:ascii="Times New Roman" w:eastAsia="等线" w:hAnsi="Times New Roman" w:cs="Times New Roman"/>
+                <w:color w:val="000000"/>
+                <w:kern w:val="0"/>
+                <w:szCs w:val="22"/>
+                <w14:ligatures w14:val="none"/>
+              </w:rPr>
+              <w:t xml:space="preserve">RPW </w:t>
+            </w:r>
+            <w:r>
+              <w:rPr>
+                <w:rFonts w:ascii="等线" w:eastAsia="等线" w:hAnsi="等线" w:cs="Times New Roman" w:hint="eastAsia"/>
+                <w:color w:val="000000"/>
+                <w:kern w:val="0"/>
+                <w:szCs w:val="22"/>
+                <w14:ligatures w14:val="none"/>
+              </w:rPr>
+              <w:t>降序</w:t>
+            </w:r>
+          </w:p>
+        </w:tc>
+        <w:tc>
+          <w:tcPr>
+            <w:tcW w:w="1600" w:type="dxa"/>
+            <w:tcBorders>
+              <w:top w:val="single" w:sz="6" w:space="0" w:color="auto"/>
+            </w:tcBorders>
+            <w:shd w:val="clear" w:color="auto" w:fill="auto"/>
+            <w:vAlign w:val="center"/>
+            <w:hideMark/>
+          </w:tcPr>
+          <w:p>
+            <w:pPr>
+              <w:widowControl/>
+              <w:spacing w:after="0" w:line="240" w:lineRule="auto"/>
+              <w:jc w:val="center"/>
+              <w:rPr>
+                <w:rFonts w:ascii="Times New Roman" w:eastAsia="等线" w:hAnsi="Times New Roman" w:cs="Times New Roman"/>
+                <w:color w:val="000000"/>
+                <w:kern w:val="0"/>
+                <w:szCs w:val="22"/>
+                <w14:ligatures w14:val="none"/>
+              </w:rPr>
+            </w:pPr>
+            <w:r>
+              <w:rPr>
+                <w:rFonts w:ascii="Times New Roman" w:eastAsia="等线" w:hAnsi="Times New Roman" w:cs="Times New Roman"/>
+                <w:color w:val="000000"/>
+                <w:kern w:val="0"/>
+                <w:szCs w:val="22"/>
+                <w14:ligatures w14:val="none"/>
+              </w:rPr>
+              <w:t>10</w:t>
+            </w:r>
+          </w:p>
+        </w:tc>
+        <w:tc>
+          <w:tcPr>
+            <w:tcW w:w="1760" w:type="dxa"/>
+            <w:tcBorders>
+              <w:top w:val="single" w:sz="6" w:space="0" w:color="auto"/>
+            </w:tcBorders>
+            <w:shd w:val="clear" w:color="auto" w:fill="auto"/>
+            <w:vAlign w:val="center"/>
+            <w:hideMark/>
+          </w:tcPr>
+          <w:p>
+            <w:pPr>
+              <w:widowControl/>
+              <w:spacing w:after="0" w:line="240" w:lineRule="auto"/>
+              <w:jc w:val="center"/>
+              <w:rPr>
+                <w:rFonts w:ascii="Times New Roman" w:eastAsia="等线" w:hAnsi="Times New Roman" w:cs="Times New Roman"/>
+                <w:color w:val="000000"/>
+                <w:kern w:val="0"/>
+                <w:szCs w:val="22"/>
+                <w14:ligatures w14:val="none"/>
+              </w:rPr>
+            </w:pPr>
+            <w:r>
+              <w:rPr>
+                <w:rFonts w:ascii="Times New Roman" w:eastAsia="等线" w:hAnsi="Times New Roman" w:cs="Times New Roman"/>
+                <w:color w:val="000000"/>
+                <w:kern w:val="0"/>
+                <w:szCs w:val="22"/>
+                <w14:ligatures w14:val="none"/>
+              </w:rPr>
+              <w:t>17.94</w:t>
+            </w:r>
+          </w:p>
+        </w:tc>
+      </w:tr>
+      <w:tr>
+        <w:trPr>
+          <w:trHeight w:val="360"/>
+          <w:jc w:val="center"/>
+        </w:trPr>
+        <w:tc>
+          <w:tcPr>
+            <w:tcW w:w="2740" w:type="dxa"/>
+            <w:shd w:val="clear" w:color="auto" w:fill="auto"/>
+            <w:vAlign w:val="center"/>
+            <w:hideMark/>
+          </w:tcPr>
+          <w:p>
+            <w:pPr>
+              <w:widowControl/>
+              <w:spacing w:after="0" w:line="240" w:lineRule="auto"/>
+              <w:jc w:val="center"/>
+              <w:rPr>
+                <w:rFonts w:ascii="Times New Roman" w:eastAsia="等线" w:hAnsi="Times New Roman" w:cs="Times New Roman"/>
+                <w:color w:val="000000"/>
+                <w:kern w:val="0"/>
+                <w:szCs w:val="22"/>
+                <w14:ligatures w14:val="none"/>
+              </w:rPr>
+            </w:pPr>
+            <w:r>
+              <w:rPr>
+                <w:rFonts w:ascii="等线" w:eastAsia="等线" w:hAnsi="等线" w:cs="Times New Roman" w:hint="eastAsia"/>
+                <w:color w:val="000000"/>
+                <w:kern w:val="0"/>
+                <w:szCs w:val="22"/>
+                <w14:ligatures w14:val="none"/>
+              </w:rPr>
+              <w:t>任务时间降序</w:t>
+            </w:r>
+          </w:p>
+        </w:tc>
+        <w:tc>
+          <w:tcPr>
+            <w:tcW w:w="1600" w:type="dxa"/>
+            <w:shd w:val="clear" w:color="auto" w:fill="auto"/>
+            <w:vAlign w:val="center"/>
+            <w:hideMark/>
+          </w:tcPr>
+          <w:p>
+            <w:pPr>
+              <w:widowControl/>
+              <w:spacing w:after="0" w:line="240" w:lineRule="auto"/>
+              <w:jc w:val="center"/>
+              <w:rPr>
+                <w:rFonts w:ascii="Times New Roman" w:eastAsia="等线" w:hAnsi="Times New Roman" w:cs="Times New Roman"/>
+                <w:color w:val="000000"/>
+                <w:kern w:val="0"/>
+                <w:szCs w:val="22"/>
+                <w14:ligatures w14:val="none"/>
+              </w:rPr>
+            </w:pPr>
+            <w:r>
+              <w:rPr>
+                <w:rFonts w:ascii="Times New Roman" w:eastAsia="等线" w:hAnsi="Times New Roman" w:cs="Times New Roman"/>
+                <w:color w:val="000000"/>
+                <w:kern w:val="0"/>
+                <w:szCs w:val="22"/>
+                <w14:ligatures w14:val="none"/>
+              </w:rPr>
+              <w:t>10</w:t>
+            </w:r>
+          </w:p>
+        </w:tc>
+        <w:tc>
+          <w:tcPr>
+            <w:tcW w:w="1760" w:type="dxa"/>
+            <w:shd w:val="clear" w:color="auto" w:fill="auto"/>
+            <w:vAlign w:val="center"/>
+            <w:hideMark/>
+          </w:tcPr>
+          <w:p>
+            <w:pPr>
+              <w:widowControl/>
+              <w:spacing w:after="0" w:line="240" w:lineRule="auto"/>
+              <w:jc w:val="center"/>
+              <w:rPr>
+                <w:rFonts w:ascii="Times New Roman" w:eastAsia="等线" w:hAnsi="Times New Roman" w:cs="Times New Roman"/>
+                <w:color w:val="000000"/>
+                <w:kern w:val="0"/>
+                <w:szCs w:val="22"/>
+                <w14:ligatures w14:val="none"/>
+              </w:rPr>
+            </w:pPr>
+            <w:r>
+              <w:rPr>
+                <w:rFonts w:ascii="Times New Roman" w:eastAsia="等线" w:hAnsi="Times New Roman" w:cs="Times New Roman"/>
+                <w:color w:val="000000"/>
+                <w:kern w:val="0"/>
+                <w:szCs w:val="22"/>
+                <w14:ligatures w14:val="none"/>
+              </w:rPr>
+              <w:t>17.55</w:t>
+            </w:r>
+          </w:p>
+        </w:tc>
+      </w:tr>
+      <w:tr>
+        <w:trPr>
+          <w:trHeight w:val="360"/>
+          <w:jc w:val="center"/>
+        </w:trPr>
+        <w:tc>
+          <w:tcPr>
+            <w:tcW w:w="2740" w:type="dxa"/>
+            <w:shd w:val="clear" w:color="auto" w:fill="auto"/>
+            <w:vAlign w:val="center"/>
+            <w:hideMark/>
+          </w:tcPr>
+          <w:p>
+            <w:pPr>
+              <w:widowControl/>
+              <w:spacing w:after="0" w:line="240" w:lineRule="auto"/>
+              <w:jc w:val="center"/>
+              <w:rPr>
+                <w:rFonts w:ascii="Times New Roman" w:eastAsia="等线" w:hAnsi="Times New Roman" w:cs="Times New Roman"/>
+                <w:color w:val="000000"/>
+                <w:kern w:val="0"/>
+                <w:szCs w:val="22"/>
+                <w14:ligatures w14:val="none"/>
+              </w:rPr>
+            </w:pPr>
+            <w:r>
+              <w:rPr>
+                <w:rFonts w:ascii="等线" w:eastAsia="等线" w:hAnsi="等线" w:cs="Times New Roman" w:hint="eastAsia"/>
+                <w:color w:val="000000"/>
+                <w:kern w:val="0"/>
+                <w:szCs w:val="22"/>
+                <w14:ligatures w14:val="none"/>
+              </w:rPr>
+              <w:t>后继任务数量降序</w:t>
+            </w:r>
+          </w:p>
+        </w:tc>
+        <w:tc>
+          <w:tcPr>
+            <w:tcW w:w="1600" w:type="dxa"/>
+            <w:shd w:val="clear" w:color="auto" w:fill="auto"/>
+            <w:vAlign w:val="center"/>
+            <w:hideMark/>
+          </w:tcPr>
+          <w:p>
+            <w:pPr>
+              <w:widowControl/>
+              <w:spacing w:after="0" w:line="240" w:lineRule="auto"/>
+              <w:jc w:val="center"/>
+              <w:rPr>
+                <w:rFonts w:ascii="Times New Roman" w:eastAsia="等线" w:hAnsi="Times New Roman" w:cs="Times New Roman"/>
+                <w:color w:val="000000"/>
+                <w:kern w:val="0"/>
+                <w:szCs w:val="22"/>
+                <w14:ligatures w14:val="none"/>
+              </w:rPr>
+            </w:pPr>
+            <w:r>
+              <w:rPr>
+                <w:rFonts w:ascii="Times New Roman" w:eastAsia="等线" w:hAnsi="Times New Roman" w:cs="Times New Roman"/>
+                <w:color w:val="000000"/>
+                <w:kern w:val="0"/>
+                <w:szCs w:val="22"/>
+                <w14:ligatures w14:val="none"/>
+              </w:rPr>
+              <w:t>10</w:t>
+            </w:r>
+          </w:p>
+        </w:tc>
+        <w:tc>
+          <w:tcPr>
+            <w:tcW w:w="1760" w:type="dxa"/>
+            <w:shd w:val="clear" w:color="auto" w:fill="auto"/>
+            <w:vAlign w:val="center"/>
+            <w:hideMark/>
+          </w:tcPr>
+          <w:p>
+            <w:pPr>
+              <w:widowControl/>
+              <w:spacing w:after="0" w:line="240" w:lineRule="auto"/>
+              <w:jc w:val="center"/>
+              <w:rPr>
+                <w:rFonts w:ascii="Times New Roman" w:eastAsia="等线" w:hAnsi="Times New Roman" w:cs="Times New Roman"/>
+                <w:color w:val="000000"/>
+                <w:kern w:val="0"/>
+                <w:szCs w:val="22"/>
+                <w14:ligatures w14:val="none"/>
+              </w:rPr>
+            </w:pPr>
+            <w:r>
+              <w:rPr>
+                <w:rFonts w:ascii="Times New Roman" w:eastAsia="等线" w:hAnsi="Times New Roman" w:cs="Times New Roman"/>
+                <w:color w:val="000000"/>
+                <w:kern w:val="0"/>
+                <w:szCs w:val="22"/>
+                <w14:ligatures w14:val="none"/>
+              </w:rPr>
+              <w:t>17.94</w:t>
+            </w:r>
+          </w:p>
+        </w:tc>
+      </w:tr>
+      <w:tr>
+        <w:trPr>
+          <w:trHeight w:val="360"/>
+          <w:jc w:val="center"/>
+        </w:trPr>
+        <w:tc>
+          <w:tcPr>
+            <w:tcW w:w="2740" w:type="dxa"/>
+            <w:shd w:val="clear" w:color="auto" w:fill="auto"/>
+            <w:vAlign w:val="center"/>
+            <w:hideMark/>
+          </w:tcPr>
+          <w:p>
+            <w:pPr>
+              <w:widowControl/>
+              <w:spacing w:after="0" w:line="240" w:lineRule="auto"/>
+              <w:jc w:val="center"/>
+              <w:rPr>
+                <w:rFonts w:ascii="Times New Roman" w:eastAsia="等线" w:hAnsi="Times New Roman" w:cs="Times New Roman"/>
+                <w:color w:val="000000"/>
+                <w:kern w:val="0"/>
+                <w:szCs w:val="22"/>
+                <w14:ligatures w14:val="none"/>
+              </w:rPr>
+            </w:pPr>
+            <w:r>
+              <w:rPr>
+                <w:rFonts w:ascii="等线" w:eastAsia="等线" w:hAnsi="等线" w:cs="Times New Roman" w:hint="eastAsia"/>
+                <w:color w:val="000000"/>
+                <w:kern w:val="0"/>
+                <w:szCs w:val="22"/>
+                <w14:ligatures w14:val="none"/>
+              </w:rPr>
+              <w:t>前驱任务数量降序</w:t>
+            </w:r>
+          </w:p>
+        </w:tc>
+        <w:tc>
+          <w:tcPr>
+            <w:tcW w:w="1600" w:type="dxa"/>
+            <w:shd w:val="clear" w:color="auto" w:fill="auto"/>
+            <w:vAlign w:val="center"/>
+            <w:hideMark/>
+          </w:tcPr>
+          <w:p>
+            <w:pPr>
+              <w:widowControl/>
+              <w:spacing w:after="0" w:line="240" w:lineRule="auto"/>
+              <w:jc w:val="center"/>
+              <w:rPr>
+                <w:rFonts w:ascii="Times New Roman" w:eastAsia="等线" w:hAnsi="Times New Roman" w:cs="Times New Roman"/>
+                <w:color w:val="000000"/>
+                <w:kern w:val="0"/>
+                <w:szCs w:val="22"/>
+                <w14:ligatures w14:val="none"/>
+              </w:rPr>
+            </w:pPr>
+            <w:r>
+              <w:rPr>
+                <w:rFonts w:ascii="Times New Roman" w:eastAsia="等线" w:hAnsi="Times New Roman" w:cs="Times New Roman"/>
+                <w:color w:val="000000"/>
+                <w:kern w:val="0"/>
+                <w:szCs w:val="22"/>
+                <w14:ligatures w14:val="none"/>
+              </w:rPr>
+              <w:t>10</w:t>
+            </w:r>
+          </w:p>
+        </w:tc>
+        <w:tc>
+          <w:tcPr>
+            <w:tcW w:w="1760" w:type="dxa"/>
+            <w:shd w:val="clear" w:color="auto" w:fill="auto"/>
+            <w:vAlign w:val="center"/>
+            <w:hideMark/>
+          </w:tcPr>
+          <w:p>
+            <w:pPr>
+              <w:widowControl/>
+              <w:spacing w:after="0" w:line="240" w:lineRule="auto"/>
+              <w:jc w:val="center"/>
+              <w:rPr>
+                <w:rFonts w:ascii="Times New Roman" w:eastAsia="等线" w:hAnsi="Times New Roman" w:cs="Times New Roman"/>
+                <w:color w:val="000000"/>
+                <w:kern w:val="0"/>
+                <w:szCs w:val="22"/>
+                <w14:ligatures w14:val="none"/>
+              </w:rPr>
+            </w:pPr>
+            <w:r>
+              <w:rPr>
+                <w:rFonts w:ascii="Times New Roman" w:eastAsia="等线" w:hAnsi="Times New Roman" w:cs="Times New Roman"/>
+                <w:color w:val="000000"/>
+                <w:kern w:val="0"/>
+                <w:szCs w:val="22"/>
+                <w14:ligatures w14:val="none"/>
+              </w:rPr>
+              <w:t>16.73</w:t>
+            </w:r>
+          </w:p>
+        </w:tc>
+      </w:tr>
+      <w:tr>
+        <w:trPr>
+          <w:trHeight w:val="360"/>
+          <w:jc w:val="center"/>
+        </w:trPr>
+        <w:tc>
+          <w:tcPr>
+            <w:tcW w:w="2740" w:type="dxa"/>
+            <w:tcBorders>
+              <w:bottom w:val="single" w:sz="12" w:space="0" w:color="auto"/>
+            </w:tcBorders>
+            <w:shd w:val="clear" w:color="auto" w:fill="auto"/>
+            <w:vAlign w:val="center"/>
+            <w:hideMark/>
+          </w:tcPr>
+          <w:p>
+            <w:pPr>
+              <w:widowControl/>
+              <w:spacing w:after="0" w:line="240" w:lineRule="auto"/>
+              <w:jc w:val="center"/>
+              <w:rPr>
+                <w:rFonts w:ascii="Times New Roman" w:eastAsia="等线" w:hAnsi="Times New Roman" w:cs="Times New Roman"/>
+                <w:color w:val="000000"/>
+                <w:kern w:val="0"/>
+                <w:szCs w:val="22"/>
+                <w14:ligatures w14:val="none"/>
+              </w:rPr>
+            </w:pPr>
+            <w:r>
+              <w:rPr>
+                <w:rFonts w:ascii="等线" w:eastAsia="等线" w:hAnsi="等线" w:cs="Times New Roman" w:hint="eastAsia"/>
+                <w:color w:val="000000"/>
+                <w:kern w:val="0"/>
+                <w:szCs w:val="22"/>
+                <w14:ligatures w14:val="none"/>
+              </w:rPr>
+              <w:lastRenderedPageBreak/>
+              <w:t>综合</w:t>
+            </w:r>
+            <w:r>
+              <w:rPr>
+                <w:rFonts w:ascii="Times New Roman" w:eastAsia="等线" w:hAnsi="Times New Roman" w:cs="Times New Roman"/>
+                <w:color w:val="000000"/>
+                <w:kern w:val="0"/>
+                <w:szCs w:val="22"/>
+                <w14:ligatures w14:val="none"/>
+              </w:rPr>
+              <w:t>RPW</w:t>
+            </w:r>
+            <w:r>
+              <w:rPr>
+                <w:rFonts w:ascii="等线" w:eastAsia="等线" w:hAnsi="等线" w:cs="Times New Roman" w:hint="eastAsia"/>
+                <w:color w:val="000000"/>
+                <w:kern w:val="0"/>
+                <w:szCs w:val="22"/>
+                <w14:ligatures w14:val="none"/>
+              </w:rPr>
+              <w:t>和任务时间</w:t>
+            </w:r>
+          </w:p>
+        </w:tc>
+        <w:tc>
+          <w:tcPr>
+            <w:tcW w:w="1600" w:type="dxa"/>
+            <w:tcBorders>
+              <w:bottom w:val="single" w:sz="12" w:space="0" w:color="auto"/>
+            </w:tcBorders>
+            <w:shd w:val="clear" w:color="auto" w:fill="auto"/>
+            <w:vAlign w:val="center"/>
+            <w:hideMark/>
+          </w:tcPr>
+          <w:p>
+            <w:pPr>
+              <w:widowControl/>
+              <w:spacing w:after="0" w:line="240" w:lineRule="auto"/>
+              <w:jc w:val="center"/>
+              <w:rPr>
+                <w:rFonts w:ascii="Times New Roman" w:eastAsia="等线" w:hAnsi="Times New Roman" w:cs="Times New Roman"/>
+                <w:color w:val="000000"/>
+                <w:kern w:val="0"/>
+                <w:szCs w:val="22"/>
+                <w14:ligatures w14:val="none"/>
+              </w:rPr>
+            </w:pPr>
+            <w:r>
+              <w:rPr>
+                <w:rFonts w:ascii="Times New Roman" w:eastAsia="等线" w:hAnsi="Times New Roman" w:cs="Times New Roman"/>
+                <w:color w:val="000000"/>
+                <w:kern w:val="0"/>
+                <w:szCs w:val="22"/>
+                <w14:ligatures w14:val="none"/>
+              </w:rPr>
+              <w:t>10</w:t>
+            </w:r>
+          </w:p>
+        </w:tc>
+        <w:tc>
+          <w:tcPr>
+            <w:tcW w:w="1760" w:type="dxa"/>
+            <w:tcBorders>
+              <w:bottom w:val="single" w:sz="12" w:space="0" w:color="auto"/>
+            </w:tcBorders>
+            <w:shd w:val="clear" w:color="auto" w:fill="auto"/>
+            <w:vAlign w:val="center"/>
+            <w:hideMark/>
+          </w:tcPr>
+          <w:p>
+            <w:pPr>
+              <w:widowControl/>
+              <w:spacing w:after="0" w:line="240" w:lineRule="auto"/>
+              <w:jc w:val="center"/>
+              <w:rPr>
+                <w:rFonts w:ascii="Times New Roman" w:eastAsia="等线" w:hAnsi="Times New Roman" w:cs="Times New Roman"/>
+                <w:color w:val="000000"/>
+                <w:kern w:val="0"/>
+                <w:szCs w:val="22"/>
+                <w14:ligatures w14:val="none"/>
+              </w:rPr>
+            </w:pPr>
+            <w:r>
+              <w:rPr>
+                <w:rFonts w:ascii="Times New Roman" w:eastAsia="等线" w:hAnsi="Times New Roman" w:cs="Times New Roman"/>
+                <w:color w:val="000000"/>
+                <w:kern w:val="0"/>
+                <w:szCs w:val="22"/>
+                <w14:ligatures w14:val="none"/>
+              </w:rPr>
+              <w:t>17.94</w:t>
+            </w:r>
+          </w:p>
+        </w:tc>
+      </w:tr>
+    </w:tbl>
+    <w:p>
+      <w:pPr>
+        <w:rPr>
+          <w:rFonts w:ascii="Times New Roman" w:hAnsi="Times New Roman" w:cs="Times New Roman"/>
+        </w:rPr>
+      </w:pPr>
+      <w:r>
+        <w:rPr>
+          <w:rFonts w:ascii="Times New Roman" w:hAnsi="Times New Roman" w:cs="Times New Roman" w:hint="eastAsia"/>
+        </w:rPr>
+        <w:t>不同工位选择规则</w:t>
+      </w:r>
+    </w:p>
+    <w:tbl>
+      <w:tblPr>
+        <w:tblW w:w="4180" w:type="dxa"/>
+        <w:jc w:val="center"/>
+        <w:tblLook w:val="04A0" w:firstRow="1" w:lastRow="0" w:firstColumn="1" w:lastColumn="0" w:noHBand="0" w:noVBand="1"/>
+      </w:tblPr>
+      <w:tblGrid>
+        <w:gridCol w:w="2440"/>
+        <w:gridCol w:w="1740"/>
+      </w:tblGrid>
+      <w:tr>
+        <w:trPr>
+          <w:trHeight w:val="360"/>
+          <w:jc w:val="center"/>
+        </w:trPr>
+        <w:tc>
+          <w:tcPr>
+            <w:tcW w:w="2440" w:type="dxa"/>
+            <w:tcBorders>
+              <w:top w:val="single" w:sz="12" w:space="0" w:color="auto"/>
+              <w:left w:val="nil"/>
+              <w:bottom w:val="single" w:sz="6" w:space="0" w:color="auto"/>
+              <w:right w:val="nil"/>
+            </w:tcBorders>
+            <w:shd w:val="clear" w:color="auto" w:fill="auto"/>
+            <w:vAlign w:val="center"/>
+            <w:hideMark/>
+          </w:tcPr>
+          <w:p>
+            <w:pPr>
+              <w:widowControl/>
+              <w:spacing w:after="0" w:line="240" w:lineRule="auto"/>
+              <w:jc w:val="center"/>
+              <w:rPr>
+                <w:rFonts w:ascii="Times New Roman" w:eastAsia="等线" w:hAnsi="Times New Roman" w:cs="Times New Roman"/>
+                <w:color w:val="000000"/>
+                <w:kern w:val="0"/>
+                <w:szCs w:val="22"/>
+                <w14:ligatures w14:val="none"/>
+              </w:rPr>
+            </w:pPr>
+            <w:r>
+              <w:rPr>
+                <w:rFonts w:ascii="等线" w:eastAsia="等线" w:hAnsi="等线" w:cs="Times New Roman" w:hint="eastAsia"/>
+                <w:color w:val="000000"/>
+                <w:kern w:val="0"/>
+                <w:szCs w:val="22"/>
+                <w14:ligatures w14:val="none"/>
+              </w:rPr>
+              <w:t>选择规则</w:t>
+            </w:r>
+          </w:p>
+        </w:tc>
+        <w:tc>
+          <w:tcPr>
+            <w:tcW w:w="1740" w:type="dxa"/>
+            <w:tcBorders>
+              <w:top w:val="single" w:sz="12" w:space="0" w:color="auto"/>
+              <w:left w:val="nil"/>
+              <w:bottom w:val="single" w:sz="6" w:space="0" w:color="auto"/>
+              <w:right w:val="nil"/>
+            </w:tcBorders>
+            <w:shd w:val="clear" w:color="auto" w:fill="auto"/>
+            <w:vAlign w:val="center"/>
+            <w:hideMark/>
+          </w:tcPr>
+          <w:p>
+            <w:pPr>
+              <w:widowControl/>
+              <w:spacing w:after="0" w:line="240" w:lineRule="auto"/>
+              <w:jc w:val="center"/>
+              <w:rPr>
+                <w:rFonts w:ascii="Times New Roman" w:eastAsia="等线" w:hAnsi="Times New Roman" w:cs="Times New Roman"/>
+                <w:color w:val="000000"/>
+                <w:kern w:val="0"/>
+                <w:szCs w:val="22"/>
+                <w14:ligatures w14:val="none"/>
+              </w:rPr>
+            </w:pPr>
+            <w:r>
+              <w:rPr>
+                <w:rFonts w:ascii="等线" w:eastAsia="等线" w:hAnsi="等线" w:cs="Times New Roman" w:hint="eastAsia"/>
+                <w:color w:val="000000"/>
+                <w:kern w:val="0"/>
+                <w:szCs w:val="22"/>
+                <w14:ligatures w14:val="none"/>
+              </w:rPr>
+              <w:t>平滑指数</w:t>
+            </w:r>
+            <w:r>
+              <w:rPr>
+                <w:rFonts w:ascii="Times New Roman" w:eastAsia="等线" w:hAnsi="Times New Roman" w:cs="Times New Roman"/>
+                <w:color w:val="000000"/>
+                <w:kern w:val="0"/>
+                <w:szCs w:val="22"/>
+                <w14:ligatures w14:val="none"/>
+              </w:rPr>
+              <w:t>(SI)</w:t>
+            </w:r>
+          </w:p>
+        </w:tc>
+      </w:tr>
+      <w:tr>
+        <w:trPr>
+          <w:trHeight w:val="360"/>
+          <w:jc w:val="center"/>
+        </w:trPr>
+        <w:tc>
+          <w:tcPr>
+            <w:tcW w:w="2440" w:type="dxa"/>
+            <w:tcBorders>
+              <w:top w:val="single" w:sz="6" w:space="0" w:color="auto"/>
+              <w:left w:val="nil"/>
+              <w:bottom w:val="nil"/>
+              <w:right w:val="nil"/>
+            </w:tcBorders>
+            <w:shd w:val="clear" w:color="auto" w:fill="auto"/>
+            <w:vAlign w:val="center"/>
+            <w:hideMark/>
+          </w:tcPr>
+          <w:p>
+            <w:pPr>
+              <w:widowControl/>
+              <w:spacing w:after="0" w:line="240" w:lineRule="auto"/>
+              <w:jc w:val="center"/>
+              <w:rPr>
+                <w:rFonts w:ascii="Times New Roman" w:eastAsia="等线" w:hAnsi="Times New Roman" w:cs="Times New Roman"/>
+                <w:color w:val="000000"/>
+                <w:kern w:val="0"/>
+                <w:szCs w:val="22"/>
+                <w14:ligatures w14:val="none"/>
+              </w:rPr>
+            </w:pPr>
+            <w:r>
+              <w:rPr>
+                <w:rFonts w:ascii="等线" w:eastAsia="等线" w:hAnsi="等线" w:cs="Times New Roman" w:hint="eastAsia"/>
+                <w:color w:val="000000"/>
+                <w:kern w:val="0"/>
+                <w:szCs w:val="22"/>
+                <w14:ligatures w14:val="none"/>
+              </w:rPr>
+              <w:t>最大最小时间工位</w:t>
+            </w:r>
+          </w:p>
+        </w:tc>
+        <w:tc>
+          <w:tcPr>
+            <w:tcW w:w="1740" w:type="dxa"/>
+            <w:tcBorders>
+              <w:top w:val="single" w:sz="6" w:space="0" w:color="auto"/>
+              <w:left w:val="nil"/>
+              <w:bottom w:val="nil"/>
+              <w:right w:val="nil"/>
+            </w:tcBorders>
+            <w:shd w:val="clear" w:color="auto" w:fill="auto"/>
+            <w:vAlign w:val="center"/>
+            <w:hideMark/>
+          </w:tcPr>
+          <w:p>
+            <w:pPr>
+              <w:widowControl/>
+              <w:spacing w:after="0" w:line="240" w:lineRule="auto"/>
+              <w:jc w:val="center"/>
+              <w:rPr>
+                <w:rFonts w:ascii="Times New Roman" w:eastAsia="等线" w:hAnsi="Times New Roman" w:cs="Times New Roman"/>
+                <w:color w:val="000000"/>
+                <w:kern w:val="0"/>
+                <w:szCs w:val="22"/>
+                <w14:ligatures w14:val="none"/>
+              </w:rPr>
+            </w:pPr>
+            <w:r>
+              <w:rPr>
+                <w:rFonts w:ascii="Times New Roman" w:eastAsia="等线" w:hAnsi="Times New Roman" w:cs="Times New Roman"/>
+                <w:color w:val="000000"/>
+                <w:kern w:val="0"/>
+                <w:szCs w:val="22"/>
+                <w14:ligatures w14:val="none"/>
+              </w:rPr>
+              <w:t>17.94</w:t>
+            </w:r>
+          </w:p>
+        </w:tc>
+      </w:tr>
+      <w:tr>
+        <w:trPr>
+          <w:trHeight w:val="360"/>
+          <w:jc w:val="center"/>
+        </w:trPr>
+        <w:tc>
+          <w:tcPr>
+            <w:tcW w:w="2440" w:type="dxa"/>
+            <w:tcBorders>
+              <w:top w:val="nil"/>
+              <w:left w:val="nil"/>
+              <w:bottom w:val="nil"/>
+              <w:right w:val="nil"/>
+            </w:tcBorders>
+            <w:shd w:val="clear" w:color="auto" w:fill="auto"/>
+            <w:vAlign w:val="center"/>
+            <w:hideMark/>
+          </w:tcPr>
+          <w:p>
+            <w:pPr>
+              <w:widowControl/>
+              <w:spacing w:after="0" w:line="240" w:lineRule="auto"/>
+              <w:jc w:val="center"/>
+              <w:rPr>
+                <w:rFonts w:ascii="Times New Roman" w:eastAsia="等线" w:hAnsi="Times New Roman" w:cs="Times New Roman"/>
+                <w:color w:val="000000"/>
+                <w:kern w:val="0"/>
+                <w:szCs w:val="22"/>
+                <w14:ligatures w14:val="none"/>
+              </w:rPr>
+            </w:pPr>
+            <w:r>
+              <w:rPr>
+                <w:rFonts w:ascii="等线" w:eastAsia="等线" w:hAnsi="等线" w:cs="Times New Roman" w:hint="eastAsia"/>
+                <w:color w:val="000000"/>
+                <w:kern w:val="0"/>
+                <w:szCs w:val="22"/>
+                <w14:ligatures w14:val="none"/>
+              </w:rPr>
+              <w:t>最大时间差工位对</w:t>
+            </w:r>
+          </w:p>
+        </w:tc>
+        <w:tc>
+          <w:tcPr>
+            <w:tcW w:w="1740" w:type="dxa"/>
+            <w:tcBorders>
+              <w:top w:val="nil"/>
+              <w:left w:val="nil"/>
+              <w:bottom w:val="nil"/>
+              <w:right w:val="nil"/>
+            </w:tcBorders>
+            <w:shd w:val="clear" w:color="auto" w:fill="auto"/>
+            <w:vAlign w:val="center"/>
+            <w:hideMark/>
+          </w:tcPr>
+          <w:p>
+            <w:pPr>
+              <w:widowControl/>
+              <w:spacing w:after="0" w:line="240" w:lineRule="auto"/>
+              <w:jc w:val="center"/>
+              <w:rPr>
+                <w:rFonts w:ascii="Times New Roman" w:eastAsia="等线" w:hAnsi="Times New Roman" w:cs="Times New Roman"/>
+                <w:color w:val="000000"/>
+                <w:kern w:val="0"/>
+                <w:szCs w:val="22"/>
+                <w14:ligatures w14:val="none"/>
+              </w:rPr>
+            </w:pPr>
+            <w:r>
+              <w:rPr>
+                <w:rFonts w:ascii="Times New Roman" w:eastAsia="等线" w:hAnsi="Times New Roman" w:cs="Times New Roman"/>
+                <w:color w:val="000000"/>
+                <w:kern w:val="0"/>
+                <w:szCs w:val="22"/>
+                <w14:ligatures w14:val="none"/>
+              </w:rPr>
+              <w:t>17.94</w:t>
+            </w:r>
+          </w:p>
+        </w:tc>
+      </w:tr>
+      <w:tr>
+        <w:trPr>
+          <w:trHeight w:val="360"/>
+          <w:jc w:val="center"/>
+        </w:trPr>
+        <w:tc>
+          <w:tcPr>
+            <w:tcW w:w="2440" w:type="dxa"/>
+            <w:tcBorders>
+              <w:top w:val="nil"/>
+              <w:left w:val="nil"/>
+              <w:bottom w:val="nil"/>
+              <w:right w:val="nil"/>
+            </w:tcBorders>
+            <w:shd w:val="clear" w:color="auto" w:fill="auto"/>
+            <w:vAlign w:val="center"/>
+            <w:hideMark/>
+          </w:tcPr>
+          <w:p>
+            <w:pPr>
+              <w:widowControl/>
+              <w:spacing w:after="0" w:line="240" w:lineRule="auto"/>
+              <w:jc w:val="center"/>
+              <w:rPr>
+                <w:rFonts w:ascii="Times New Roman" w:eastAsia="等线" w:hAnsi="Times New Roman" w:cs="Times New Roman"/>
+                <w:color w:val="000000"/>
+                <w:kern w:val="0"/>
+                <w:szCs w:val="22"/>
+                <w14:ligatures w14:val="none"/>
+              </w:rPr>
+            </w:pPr>
+            <w:r>
+              <w:rPr>
+                <w:rFonts w:ascii="等线" w:eastAsia="等线" w:hAnsi="等线" w:cs="Times New Roman" w:hint="eastAsia"/>
+                <w:color w:val="000000"/>
+                <w:kern w:val="0"/>
+                <w:szCs w:val="22"/>
+                <w14:ligatures w14:val="none"/>
+              </w:rPr>
+              <w:t>最大最小闲置时间</w:t>
+            </w:r>
+          </w:p>
+        </w:tc>
+        <w:tc>
+          <w:tcPr>
+            <w:tcW w:w="1740" w:type="dxa"/>
+            <w:tcBorders>
+              <w:top w:val="nil"/>
+              <w:left w:val="nil"/>
+              <w:bottom w:val="nil"/>
+              <w:right w:val="nil"/>
+            </w:tcBorders>
+            <w:shd w:val="clear" w:color="auto" w:fill="auto"/>
+            <w:vAlign w:val="center"/>
+            <w:hideMark/>
+          </w:tcPr>
+          <w:p>
+            <w:pPr>
+              <w:widowControl/>
+              <w:spacing w:after="0" w:line="240" w:lineRule="auto"/>
+              <w:jc w:val="center"/>
+              <w:rPr>
+                <w:rFonts w:ascii="Times New Roman" w:eastAsia="等线" w:hAnsi="Times New Roman" w:cs="Times New Roman"/>
+                <w:color w:val="000000"/>
+                <w:kern w:val="0"/>
+                <w:szCs w:val="22"/>
+                <w14:ligatures w14:val="none"/>
+              </w:rPr>
+            </w:pPr>
+            <w:r>
+              <w:rPr>
+                <w:rFonts w:ascii="Times New Roman" w:eastAsia="等线" w:hAnsi="Times New Roman" w:cs="Times New Roman"/>
+                <w:color w:val="000000"/>
+                <w:kern w:val="0"/>
+                <w:szCs w:val="22"/>
+                <w14:ligatures w14:val="none"/>
+              </w:rPr>
+              <w:t>17.94</w:t>
+            </w:r>
+          </w:p>
+        </w:tc>
+      </w:tr>
+      <w:tr>
+        <w:trPr>
+          <w:trHeight w:val="360"/>
+          <w:jc w:val="center"/>
+        </w:trPr>
+        <w:tc>
+          <w:tcPr>
+            <w:tcW w:w="2440" w:type="dxa"/>
+            <w:tcBorders>
+              <w:top w:val="nil"/>
+              <w:left w:val="nil"/>
+              <w:bottom w:val="single" w:sz="12" w:space="0" w:color="auto"/>
+              <w:right w:val="nil"/>
+            </w:tcBorders>
+            <w:shd w:val="clear" w:color="auto" w:fill="auto"/>
+            <w:vAlign w:val="center"/>
+            <w:hideMark/>
+          </w:tcPr>
+          <w:p>
+            <w:pPr>
+              <w:widowControl/>
+              <w:spacing w:after="0" w:line="240" w:lineRule="auto"/>
+              <w:jc w:val="center"/>
+              <w:rPr>
+                <w:rFonts w:ascii="Times New Roman" w:eastAsia="等线" w:hAnsi="Times New Roman" w:cs="Times New Roman"/>
+                <w:color w:val="000000"/>
+                <w:kern w:val="0"/>
+                <w:szCs w:val="22"/>
+                <w14:ligatures w14:val="none"/>
+              </w:rPr>
+            </w:pPr>
+            <w:r>
+              <w:rPr>
+                <w:rFonts w:ascii="等线" w:eastAsia="等线" w:hAnsi="等线" w:cs="Times New Roman" w:hint="eastAsia"/>
+                <w:color w:val="000000"/>
+                <w:kern w:val="0"/>
+                <w:szCs w:val="22"/>
+                <w14:ligatures w14:val="none"/>
+              </w:rPr>
+              <w:t>高于</w:t>
+            </w:r>
+            <w:r>
+              <w:rPr>
+                <w:rFonts w:ascii="Times New Roman" w:eastAsia="等线" w:hAnsi="Times New Roman" w:cs="Times New Roman"/>
+                <w:color w:val="000000"/>
+                <w:kern w:val="0"/>
+                <w:szCs w:val="22"/>
+                <w14:ligatures w14:val="none"/>
+              </w:rPr>
+              <w:t>/</w:t>
+            </w:r>
+            <w:r>
+              <w:rPr>
+                <w:rFonts w:ascii="等线" w:eastAsia="等线" w:hAnsi="等线" w:cs="Times New Roman" w:hint="eastAsia"/>
+                <w:color w:val="000000"/>
+                <w:kern w:val="0"/>
+                <w:szCs w:val="22"/>
+                <w14:ligatures w14:val="none"/>
+              </w:rPr>
+              <w:t>低于平均时间</w:t>
+            </w:r>
+          </w:p>
+        </w:tc>
+        <w:tc>
+          <w:tcPr>
+            <w:tcW w:w="1740" w:type="dxa"/>
+            <w:tcBorders>
+              <w:top w:val="nil"/>
+              <w:left w:val="nil"/>
+              <w:bottom w:val="single" w:sz="12" w:space="0" w:color="auto"/>
+              <w:right w:val="nil"/>
+            </w:tcBorders>
+            <w:shd w:val="clear" w:color="auto" w:fill="auto"/>
+            <w:vAlign w:val="center"/>
+            <w:hideMark/>
+          </w:tcPr>
+          <w:p>
+            <w:pPr>
+              <w:widowControl/>
+              <w:spacing w:after="0" w:line="240" w:lineRule="auto"/>
+              <w:jc w:val="center"/>
+              <w:rPr>
+                <w:rFonts w:ascii="Times New Roman" w:eastAsia="等线" w:hAnsi="Times New Roman" w:cs="Times New Roman"/>
+                <w:color w:val="000000"/>
+                <w:kern w:val="0"/>
+                <w:szCs w:val="22"/>
+                <w14:ligatures w14:val="none"/>
+              </w:rPr>
+            </w:pPr>
+            <w:r>
+              <w:rPr>
+                <w:rFonts w:ascii="Times New Roman" w:eastAsia="等线" w:hAnsi="Times New Roman" w:cs="Times New Roman"/>
+                <w:color w:val="000000"/>
+                <w:kern w:val="0"/>
+                <w:szCs w:val="22"/>
+                <w14:ligatures w14:val="none"/>
+              </w:rPr>
+              <w:t>17.94</w:t>
+            </w:r>
+          </w:p>
+        </w:tc>
+      </w:tr>
+    </w:tbl>
+    <w:p>
+      <w:pPr>
+        <w:rPr>
+          <w:rFonts w:ascii="Times New Roman" w:hAnsi="Times New Roman" w:cs="Times New Roman" w:hint="eastAsia"/>
+        </w:rPr>
+      </w:pPr>
+    </w:p>
+    <w:p>
+      <w:pPr>
+        <w:rPr>
+          <w:rFonts w:ascii="Times New Roman" w:hAnsi="Times New Roman" w:cs="Times New Roman"/>
+        </w:rPr>
+      </w:pPr>
+      <w:r>
+        <w:rPr>
+          <w:rFonts w:ascii="Times New Roman" w:hAnsi="Times New Roman" w:cs="Times New Roman"/>
+        </w:rPr>
+        <w:t>4.</w:t>
+      </w:r>
+      <w:r>
+        <w:rPr>
+          <w:rFonts w:ascii="Times New Roman" w:hAnsi="Times New Roman" w:cs="Times New Roman" w:hint="eastAsia"/>
+        </w:rPr>
+        <w:t>4</w:t>
+      </w:r>
+      <w:r>
+        <w:rPr>
+          <w:rFonts w:ascii="Times New Roman" w:hAnsi="Times New Roman" w:cs="Times New Roman"/>
+        </w:rPr>
+        <w:t xml:space="preserve"> </w:t>
       </w:r>
       <w:r>
         <w:rPr>
@@ -4485,51 +6149,16 @@
           <w:ilvl w:val="0"/>
           <w:numId w:val="4"/>
         </w:numPr>
-        <w:rPr>
-          <w:rFonts w:ascii="Times New Roman" w:hAnsi="Times New Roman" w:cs="Times New Roman"/>
-        </w:rPr>
-      </w:pPr>
-      <w:r>
-        <w:rPr>
-          <w:rFonts w:ascii="Times New Roman" w:hAnsi="Times New Roman" w:cs="Times New Roman"/>
-        </w:rPr>
-        <w:t>工位数量：</w:t>
-      </w:r>
-      <w:r>
-        <w:rPr>
-          <w:rFonts w:ascii="Times New Roman" w:hAnsi="Times New Roman" w:cs="Times New Roman"/>
-        </w:rPr>
-        <w:t>RPW</w:t>
-      </w:r>
-      <w:r>
-        <w:rPr>
-          <w:rFonts w:ascii="Times New Roman" w:hAnsi="Times New Roman" w:cs="Times New Roman"/>
-        </w:rPr>
-        <w:t>法初始方案使用</w:t>
-      </w:r>
-      <w:r>
-        <w:rPr>
-          <w:rFonts w:ascii="Times New Roman" w:hAnsi="Times New Roman" w:cs="Times New Roman"/>
-        </w:rPr>
-        <w:t>10</w:t>
-      </w:r>
-      <w:r>
-        <w:rPr>
-          <w:rFonts w:ascii="Times New Roman" w:hAnsi="Times New Roman" w:cs="Times New Roman"/>
-        </w:rPr>
-        <w:t>个工位，</w:t>
-      </w:r>
-      <w:r>
-        <w:rPr>
-          <w:rFonts w:ascii="Times New Roman" w:hAnsi="Times New Roman" w:cs="Times New Roman" w:hint="eastAsia"/>
-        </w:rPr>
-        <w:t>莫迪和杨</w:t>
-      </w:r>
-      <w:r>
-        <w:rPr>
-          <w:rFonts w:ascii="Times New Roman" w:hAnsi="Times New Roman" w:cs="Times New Roman"/>
-        </w:rPr>
-        <w:t>法进一步优化，减少了工位数量。</w:t>
+      </w:pPr>
+      <w:r>
+        <w:rPr>
+          <w:b/>
+          <w:bCs/>
+        </w:rPr>
+        <w:t>方法对比</w:t>
+      </w:r>
+      <w:r>
+        <w:t>：莫迪和杨法相较于RPW方法，在相同工位数量下实现了更优的平滑指数（17.55 vs. 19.29），即更均衡的工位负荷分布。</w:t>
       </w:r>
     </w:p>
     <w:p>
@@ -4544,21 +6173,21 @@
       </w:pPr>
       <w:r>
         <w:rPr>
-          <w:rFonts w:ascii="Times New Roman" w:hAnsi="Times New Roman" w:cs="Times New Roman"/>
-        </w:rPr>
-        <w:t>平滑指数：优化后</w:t>
-      </w:r>
-      <w:r>
-        <w:rPr>
-          <w:rFonts w:ascii="Times New Roman" w:hAnsi="Times New Roman" w:cs="Times New Roman"/>
-        </w:rPr>
-        <w:t>SI</w:t>
-      </w:r>
-      <w:r>
-        <w:rPr>
-          <w:rFonts w:ascii="Times New Roman" w:hAnsi="Times New Roman" w:cs="Times New Roman"/>
-        </w:rPr>
-        <w:t>降低，表明工位时间更加均衡。</w:t>
+          <w:rFonts w:ascii="Times New Roman" w:hAnsi="Times New Roman" w:cs="Times New Roman" w:hint="eastAsia"/>
+        </w:rPr>
+        <w:t>任务排序影响：前驱任务数量降序的排序规则在莫迪和杨法中表现最佳，平滑指数最低（</w:t>
+      </w:r>
+      <w:r>
+        <w:rPr>
+          <w:rFonts w:ascii="Times New Roman" w:hAnsi="Times New Roman" w:cs="Times New Roman" w:hint="eastAsia"/>
+        </w:rPr>
+        <w:t>16.73</w:t>
+      </w:r>
+      <w:r>
+        <w:rPr>
+          <w:rFonts w:ascii="Times New Roman" w:hAnsi="Times New Roman" w:cs="Times New Roman" w:hint="eastAsia"/>
+        </w:rPr>
+        <w:t>）。</w:t>
       </w:r>
     </w:p>
     <w:p>
@@ -4568,38 +6197,26 @@
           <w:numId w:val="4"/>
         </w:numPr>
         <w:rPr>
-          <w:rFonts w:ascii="Times New Roman" w:hAnsi="Times New Roman" w:cs="Times New Roman"/>
-        </w:rPr>
-      </w:pPr>
-      <w:r>
-        <w:rPr>
-          <w:rFonts w:ascii="Times New Roman" w:hAnsi="Times New Roman" w:cs="Times New Roman"/>
-        </w:rPr>
-        <w:t>执行效率：</w:t>
-      </w:r>
-      <w:r>
-        <w:rPr>
-          <w:rFonts w:ascii="Times New Roman" w:hAnsi="Times New Roman" w:cs="Times New Roman"/>
-        </w:rPr>
-        <w:t>RPW</w:t>
-      </w:r>
-      <w:r>
-        <w:rPr>
-          <w:rFonts w:ascii="Times New Roman" w:hAnsi="Times New Roman" w:cs="Times New Roman"/>
-        </w:rPr>
-        <w:t>法快速生成初始方案，</w:t>
-      </w:r>
-      <w:r>
-        <w:rPr>
           <w:rFonts w:ascii="Times New Roman" w:hAnsi="Times New Roman" w:cs="Times New Roman" w:hint="eastAsia"/>
         </w:rPr>
-        <w:t>莫迪和杨</w:t>
-      </w:r>
-      <w:r>
-        <w:rPr>
-          <w:rFonts w:ascii="Times New Roman" w:hAnsi="Times New Roman" w:cs="Times New Roman"/>
-        </w:rPr>
-        <w:t>法在此基础上进一步优化，适用于对平衡性要求较高的场景。</w:t>
+      </w:pPr>
+      <w:r>
+        <w:rPr>
+          <w:rFonts w:ascii="Times New Roman" w:hAnsi="Times New Roman" w:cs="Times New Roman" w:hint="eastAsia"/>
+        </w:rPr>
+        <w:t>工位选择影响：不同的</w:t>
+      </w:r>
+      <w:r>
+        <w:rPr>
+          <w:rFonts w:ascii="Times New Roman" w:hAnsi="Times New Roman" w:cs="Times New Roman" w:hint="eastAsia"/>
+        </w:rPr>
+        <w:t>Trade and Transfer</w:t>
+      </w:r>
+      <w:r>
+        <w:rPr>
+          <w:rFonts w:ascii="Times New Roman" w:hAnsi="Times New Roman" w:cs="Times New Roman" w:hint="eastAsia"/>
+        </w:rPr>
+        <w:t>工位选择规则对平滑指数影响不大，优化空间有限。</w:t>
       </w:r>
     </w:p>
     <w:p>
@@ -4608,58 +6225,107 @@
           <w:rFonts w:ascii="Times New Roman" w:hAnsi="Times New Roman" w:cs="Times New Roman"/>
         </w:rPr>
       </w:pPr>
-      <w:r>
-        <w:rPr>
-          <w:rFonts w:ascii="Times New Roman" w:hAnsi="Times New Roman" w:cs="Times New Roman"/>
-        </w:rPr>
-        <w:t xml:space="preserve">5. </w:t>
-      </w:r>
-      <w:r>
-        <w:rPr>
-          <w:rFonts w:ascii="Times New Roman" w:hAnsi="Times New Roman" w:cs="Times New Roman"/>
-        </w:rPr>
-        <w:t>结论</w:t>
-      </w:r>
     </w:p>
     <w:p>
       <w:pPr>
         <w:rPr>
-          <w:rFonts w:ascii="Times New Roman" w:hAnsi="Times New Roman" w:cs="Times New Roman"/>
-        </w:rPr>
-      </w:pPr>
-      <w:r>
-        <w:rPr>
-          <w:rFonts w:ascii="Times New Roman" w:hAnsi="Times New Roman" w:cs="Times New Roman"/>
-        </w:rPr>
-        <w:t>通过本次实验，我们成功实现了装配线平衡优化，并对比了两种方法的优劣。</w:t>
-      </w:r>
-      <w:r>
-        <w:rPr>
-          <w:rFonts w:ascii="Times New Roman" w:hAnsi="Times New Roman" w:cs="Times New Roman"/>
-        </w:rPr>
-        <w:t>RPW</w:t>
-      </w:r>
-      <w:r>
-        <w:rPr>
-          <w:rFonts w:ascii="Times New Roman" w:hAnsi="Times New Roman" w:cs="Times New Roman"/>
-        </w:rPr>
-        <w:t>法适用于快速初始分配，而</w:t>
-      </w:r>
-      <w:r>
-        <w:rPr>
           <w:rFonts w:ascii="Times New Roman" w:hAnsi="Times New Roman" w:cs="Times New Roman" w:hint="eastAsia"/>
         </w:rPr>
-        <w:t>莫迪和杨</w:t>
-      </w:r>
-      <w:r>
-        <w:rPr>
-          <w:rFonts w:ascii="Times New Roman" w:hAnsi="Times New Roman" w:cs="Times New Roman"/>
-        </w:rPr>
-        <w:t>法在此基础上进一步优化，提高了装配线的均衡性。</w:t>
+      </w:pPr>
+      <w:r>
+        <w:rPr>
+          <w:rFonts w:ascii="Times New Roman" w:hAnsi="Times New Roman" w:cs="Times New Roman"/>
+        </w:rPr>
+        <w:t xml:space="preserve">5. </w:t>
+      </w:r>
+      <w:r>
+        <w:rPr>
+          <w:rFonts w:ascii="Times New Roman" w:hAnsi="Times New Roman" w:cs="Times New Roman"/>
+        </w:rPr>
+        <w:t>结论</w:t>
       </w:r>
     </w:p>
     <w:p>
       <w:pPr>
+        <w:ind w:firstLine="420"/>
+        <w:rPr>
+          <w:rFonts w:ascii="Times New Roman" w:hAnsi="Times New Roman" w:cs="Times New Roman"/>
+        </w:rPr>
+      </w:pPr>
+      <w:r>
+        <w:rPr>
+          <w:rFonts w:ascii="Times New Roman" w:hAnsi="Times New Roman" w:cs="Times New Roman"/>
+        </w:rPr>
+        <w:t>通过本次实验，我们成功实现了装配线平衡优化，并对比了两种方法的优劣。</w:t>
+      </w:r>
+      <w:r>
+        <w:rPr>
+          <w:rFonts w:ascii="Times New Roman" w:hAnsi="Times New Roman" w:cs="Times New Roman"/>
+        </w:rPr>
+        <w:t>RPW</w:t>
+      </w:r>
+      <w:r>
+        <w:rPr>
+          <w:rFonts w:ascii="Times New Roman" w:hAnsi="Times New Roman" w:cs="Times New Roman"/>
+        </w:rPr>
+        <w:t>法适用于快速初始分配，而</w:t>
+      </w:r>
+      <w:r>
+        <w:rPr>
+          <w:rFonts w:ascii="Times New Roman" w:hAnsi="Times New Roman" w:cs="Times New Roman" w:hint="eastAsia"/>
+        </w:rPr>
+        <w:t>莫迪和杨</w:t>
+      </w:r>
+      <w:r>
+        <w:rPr>
+          <w:rFonts w:ascii="Times New Roman" w:hAnsi="Times New Roman" w:cs="Times New Roman"/>
+        </w:rPr>
+        <w:t>法在此基础上进一步优化，提高了装配线的均衡性。</w:t>
+      </w:r>
+    </w:p>
+    <w:p>
+      <w:pPr>
+        <w:ind w:firstLine="420"/>
+        <w:rPr>
+          <w:rFonts w:ascii="Times New Roman" w:hAnsi="Times New Roman" w:cs="Times New Roman"/>
+        </w:rPr>
+      </w:pPr>
+      <w:r>
+        <w:rPr>
+          <w:rFonts w:ascii="Times New Roman" w:hAnsi="Times New Roman" w:cs="Times New Roman"/>
+        </w:rPr>
+        <w:t>在任务排序阶段，优先考虑前驱任务数量降序策略，以优化平滑指数。</w:t>
+      </w:r>
+    </w:p>
+    <w:p>
+      <w:pPr>
+        <w:ind w:firstLine="420"/>
+        <w:rPr>
+          <w:rFonts w:ascii="Times New Roman" w:hAnsi="Times New Roman" w:cs="Times New Roman" w:hint="eastAsia"/>
+        </w:rPr>
+      </w:pPr>
+      <w:r>
+        <w:rPr>
+          <w:rFonts w:ascii="Times New Roman" w:hAnsi="Times New Roman" w:cs="Times New Roman"/>
+        </w:rPr>
+        <w:t>在</w:t>
+      </w:r>
+      <w:r>
+        <w:rPr>
+          <w:rFonts w:ascii="Times New Roman" w:hAnsi="Times New Roman" w:cs="Times New Roman"/>
+        </w:rPr>
+        <w:t>Trade and Transfer</w:t>
+      </w:r>
+      <w:r>
+        <w:rPr>
+          <w:rFonts w:ascii="Times New Roman" w:hAnsi="Times New Roman" w:cs="Times New Roman"/>
+        </w:rPr>
+        <w:t>阶段，工位选择规则的影响较小，优化重点应放在任务分配阶段。</w:t>
+      </w:r>
+    </w:p>
+    <w:p>
+      <w:pPr>
+        <w:ind w:firstLine="420"/>
         <w:rPr>
           <w:rFonts w:ascii="Times New Roman" w:hAnsi="Times New Roman" w:cs="Times New Roman"/>
         </w:rPr>
@@ -5357,6 +7023,155 @@
       </w:pPr>
     </w:lvl>
   </w:abstractNum>
+  <w:abstractNum w:abstractNumId="5" w15:restartNumberingAfterBreak="0">
+    <w:nsid w:val="5C49250C"/>
+    <w:multiLevelType w:val="multilevel"/>
+    <w:tmpl w:val="F7B2F29A"/>
+    <w:lvl w:ilvl="0">
+      <w:start w:val="1"/>
+      <w:numFmt w:val="bullet"/>
+      <w:lvlText w:val=""/>
+      <w:lvlJc w:val="left"/>
+      <w:pPr>
+        <w:tabs>
+          <w:tab w:val="num" w:pos="720"/>
+        </w:tabs>
+        <w:ind w:left="720" w:hanging="360"/>
+      </w:pPr>
+      <w:rPr>
+        <w:rFonts w:ascii="Symbol" w:hAnsi="Symbol" w:hint="default"/>
+        <w:sz w:val="20"/>
+      </w:rPr>
+    </w:lvl>
+    <w:lvl w:ilvl="1" w:tentative="1">
+      <w:start w:val="1"/>
+      <w:numFmt w:val="bullet"/>
+      <w:lvlText w:val="o"/>
+      <w:lvlJc w:val="left"/>
+      <w:pPr>
+        <w:tabs>
+          <w:tab w:val="num" w:pos="1440"/>
+        </w:tabs>
+        <w:ind w:left="1440" w:hanging="360"/>
+      </w:pPr>
+      <w:rPr>
+        <w:rFonts w:ascii="Courier New" w:hAnsi="Courier New" w:hint="default"/>
+        <w:sz w:val="20"/>
+      </w:rPr>
+    </w:lvl>
+    <w:lvl w:ilvl="2" w:tentative="1">
+      <w:start w:val="1"/>
+      <w:numFmt w:val="bullet"/>
+      <w:lvlText w:val=""/>
+      <w:lvlJc w:val="left"/>
+      <w:pPr>
+        <w:tabs>
+          <w:tab w:val="num" w:pos="2160"/>
+        </w:tabs>
+        <w:ind w:left="2160" w:hanging="360"/>
+      </w:pPr>
+      <w:rPr>
+        <w:rFonts w:ascii="Wingdings" w:hAnsi="Wingdings" w:hint="default"/>
+        <w:sz w:val="20"/>
+      </w:rPr>
+    </w:lvl>
+    <w:lvl w:ilvl="3" w:tentative="1">
+      <w:start w:val="1"/>
+      <w:numFmt w:val="bullet"/>
+      <w:lvlText w:val=""/>
+      <w:lvlJc w:val="left"/>
+      <w:pPr>
+        <w:tabs>
+          <w:tab w:val="num" w:pos="2880"/>
+        </w:tabs>
+        <w:ind w:left="2880" w:hanging="360"/>
+      </w:pPr>
+      <w:rPr>
+        <w:rFonts w:ascii="Wingdings" w:hAnsi="Wingdings" w:hint="default"/>
+        <w:sz w:val="20"/>
+      </w:rPr>
+    </w:lvl>
+    <w:lvl w:ilvl="4" w:tentative="1">
+      <w:start w:val="1"/>
+      <w:numFmt w:val="bullet"/>
+      <w:lvlText w:val=""/>
+      <w:lvlJc w:val="left"/>
+      <w:pPr>
+        <w:tabs>
+          <w:tab w:val="num" w:pos="3600"/>
+        </w:tabs>
+        <w:ind w:left="3600" w:hanging="360"/>
+      </w:pPr>
+      <w:rPr>
+        <w:rFonts w:ascii="Wingdings" w:hAnsi="Wingdings" w:hint="default"/>
+        <w:sz w:val="20"/>
+      </w:rPr>
+    </w:lvl>
+    <w:lvl w:ilvl="5" w:tentative="1">
+      <w:start w:val="1"/>
+      <w:numFmt w:val="bullet"/>
+      <w:lvlText w:val=""/>
+      <w:lvlJc w:val="left"/>
+      <w:pPr>
+        <w:tabs>
+          <w:tab w:val="num" w:pos="4320"/>
+        </w:tabs>
+        <w:ind w:left="4320" w:hanging="360"/>
+      </w:pPr>
+      <w:rPr>
+        <w:rFonts w:ascii="Wingdings" w:hAnsi="Wingdings" w:hint="default"/>
+        <w:sz w:val="20"/>
+      </w:rPr>
+    </w:lvl>
+    <w:lvl w:ilvl="6" w:tentative="1">
+      <w:start w:val="1"/>
+      <w:numFmt w:val="bullet"/>
+      <w:lvlText w:val=""/>
+      <w:lvlJc w:val="left"/>
+      <w:pPr>
+        <w:tabs>
+          <w:tab w:val="num" w:pos="5040"/>
+        </w:tabs>
+        <w:ind w:left="5040" w:hanging="360"/>
+      </w:pPr>
+      <w:rPr>
+        <w:rFonts w:ascii="Wingdings" w:hAnsi="Wingdings" w:hint="default"/>
+        <w:sz w:val="20"/>
+      </w:rPr>
+    </w:lvl>
+    <w:lvl w:ilvl="7" w:tentative="1">
+      <w:start w:val="1"/>
+      <w:numFmt w:val="bullet"/>
+      <w:lvlText w:val=""/>
+      <w:lvlJc w:val="left"/>
+      <w:pPr>
+        <w:tabs>
+          <w:tab w:val="num" w:pos="5760"/>
+        </w:tabs>
+        <w:ind w:left="5760" w:hanging="360"/>
+      </w:pPr>
+      <w:rPr>
+        <w:rFonts w:ascii="Wingdings" w:hAnsi="Wingdings" w:hint="default"/>
+        <w:sz w:val="20"/>
+      </w:rPr>
+    </w:lvl>
+    <w:lvl w:ilvl="8" w:tentative="1">
+      <w:start w:val="1"/>
+      <w:numFmt w:val="bullet"/>
+      <w:lvlText w:val=""/>
+      <w:lvlJc w:val="left"/>
+      <w:pPr>
+        <w:tabs>
+          <w:tab w:val="num" w:pos="6480"/>
+        </w:tabs>
+        <w:ind w:left="6480" w:hanging="360"/>
+      </w:pPr>
+      <w:rPr>
+        <w:rFonts w:ascii="Wingdings" w:hAnsi="Wingdings" w:hint="default"/>
+        <w:sz w:val="20"/>
+      </w:rPr>
+    </w:lvl>
+  </w:abstractNum>
   <w:num w:numId="1" w16cid:durableId="2007786934">
     <w:abstractNumId w:val="2"/>
   </w:num>
@@ -5371,6 +7186,9 @@
   </w:num>
   <w:num w:numId="5" w16cid:durableId="306664371">
     <w:abstractNumId w:val="1"/>
+  </w:num>
+  <w:num w:numId="6" w16cid:durableId="1546597817">
+    <w:abstractNumId w:val="5"/>
   </w:num>
 </w:numbering>
 </file>
@@ -5775,6 +7593,7 @@
   <w:style w:type="paragraph" w:default="1" w:styleId="a">
     <w:name w:val="Normal"/>
     <w:qFormat/>
+    <w:rsid w:val="00AB4088"/>
     <w:pPr>
       <w:widowControl w:val="0"/>
     </w:pPr>
@@ -6361,6 +8180,18 @@
       <w:szCs w:val="18"/>
     </w:rPr>
   </w:style>
+  <w:style w:type="paragraph" w:styleId="af2">
+    <w:name w:val="Normal (Web)"/>
+    <w:basedOn w:val="a"/>
+    <w:uiPriority w:val="99"/>
+    <w:semiHidden/>
+    <w:unhideWhenUsed/>
+    <w:rsid w:val="00681830"/>
+    <w:rPr>
+      <w:rFonts w:ascii="Times New Roman" w:hAnsi="Times New Roman" w:cs="Times New Roman"/>
+      <w:sz w:val="24"/>
+    </w:rPr>
+  </w:style>
 </w:styles>
 </file>
 

</xml_diff>